<commit_message>
proga/lab6 has been started...
</commit_message>
<xml_diff>
--- a/db/lab1/отчёт.docx
+++ b/db/lab1/отчёт.docx
@@ -2225,7 +2225,14 @@
         </w:rPr>
       </w:pPr>
       <w:r>
-        <w:rPr/>
+        <w:rPr>
+          <w:rFonts w:eastAsia="Times New Roman" w:cs="Times New Roman" w:ascii="Times New Roman" w:hAnsi="Times New Roman"/>
+          <w:b/>
+          <w:color w:val="333333"/>
+          <w:sz w:val="28"/>
+          <w:szCs w:val="21"/>
+          <w:lang w:val="ru-RU" w:eastAsia="ru-RU"/>
+        </w:rPr>
         <w:drawing>
           <wp:anchor behindDoc="0" distT="0" distB="0" distL="0" distR="0" simplePos="0" locked="0" layoutInCell="0" allowOverlap="1" relativeHeight="2">
             <wp:simplePos x="0" y="0"/>
@@ -2512,32 +2519,40 @@
         </w:rPr>
       </w:pPr>
       <w:r>
-        <w:rPr/>
-      </w:r>
-    </w:p>
-    <w:p>
-      <w:pPr>
-        <w:pStyle w:val="Normal"/>
-        <w:widowControl/>
-        <w:rPr>
-          <w:rFonts w:ascii="Courier New" w:hAnsi="Courier New" w:eastAsia="Times New Roman" w:cs="Times New Roman"/>
-          <w:b w:val="false"/>
-          <w:bCs w:val="false"/>
-          <w:color w:val="333333"/>
-          <w:sz w:val="18"/>
-          <w:szCs w:val="21"/>
-          <w:lang w:eastAsia="ru-RU"/>
-        </w:rPr>
-      </w:pPr>
-      <w:r>
-        <w:rPr>
-          <w:rFonts w:eastAsia="Times New Roman" w:cs="Times New Roman" w:ascii="Courier New" w:hAnsi="Courier New"/>
-          <w:b w:val="false"/>
-          <w:bCs w:val="false"/>
-          <w:color w:val="333333"/>
-          <w:sz w:val="18"/>
-          <w:szCs w:val="21"/>
-          <w:lang w:eastAsia="ru-RU"/>
+        <w:rPr>
+          <w:rFonts w:eastAsia="Times New Roman" w:cs="Times New Roman" w:ascii="Courier New" w:hAnsi="Courier New"/>
+          <w:b w:val="false"/>
+          <w:bCs w:val="false"/>
+          <w:color w:val="333333"/>
+          <w:sz w:val="18"/>
+          <w:szCs w:val="21"/>
+          <w:lang w:eastAsia="ru-RU"/>
+        </w:rPr>
+      </w:r>
+    </w:p>
+    <w:p>
+      <w:pPr>
+        <w:pStyle w:val="Normal"/>
+        <w:widowControl/>
+        <w:rPr>
+          <w:rFonts w:ascii="Courier New" w:hAnsi="Courier New" w:eastAsia="Times New Roman" w:cs="Times New Roman"/>
+          <w:b w:val="false"/>
+          <w:bCs w:val="false"/>
+          <w:color w:val="333333"/>
+          <w:sz w:val="18"/>
+          <w:szCs w:val="21"/>
+          <w:lang w:eastAsia="ru-RU"/>
+        </w:rPr>
+      </w:pPr>
+      <w:r>
+        <w:rPr>
+          <w:rFonts w:eastAsia="Times New Roman" w:cs="Times New Roman" w:ascii="Courier New" w:hAnsi="Courier New"/>
+          <w:b w:val="false"/>
+          <w:bCs w:val="false"/>
+          <w:color w:val="333333"/>
+          <w:sz w:val="18"/>
+          <w:szCs w:val="21"/>
+          <w:lang w:val="ru-RU" w:eastAsia="ru-RU"/>
         </w:rPr>
         <w:t>CREATE TYPE difficulties as ENUM (</w:t>
       </w:r>
@@ -2564,7 +2579,7 @@
           <w:color w:val="333333"/>
           <w:sz w:val="18"/>
           <w:szCs w:val="21"/>
-          <w:lang w:eastAsia="ru-RU"/>
+          <w:lang w:val="ru-RU" w:eastAsia="ru-RU"/>
         </w:rPr>
         <w:t xml:space="preserve">    </w:t>
       </w:r>
@@ -2576,7 +2591,7 @@
           <w:color w:val="333333"/>
           <w:sz w:val="18"/>
           <w:szCs w:val="21"/>
-          <w:lang w:eastAsia="ru-RU"/>
+          <w:lang w:val="ru-RU" w:eastAsia="ru-RU"/>
         </w:rPr>
         <w:t>'невозможно',</w:t>
       </w:r>
@@ -2603,7 +2618,7 @@
           <w:color w:val="333333"/>
           <w:sz w:val="18"/>
           <w:szCs w:val="21"/>
-          <w:lang w:eastAsia="ru-RU"/>
+          <w:lang w:val="ru-RU" w:eastAsia="ru-RU"/>
         </w:rPr>
         <w:t xml:space="preserve">    </w:t>
       </w:r>
@@ -2615,7 +2630,7 @@
           <w:color w:val="333333"/>
           <w:sz w:val="18"/>
           <w:szCs w:val="21"/>
-          <w:lang w:eastAsia="ru-RU"/>
+          <w:lang w:val="ru-RU" w:eastAsia="ru-RU"/>
         </w:rPr>
         <w:t>'сложно',</w:t>
       </w:r>
@@ -2642,7 +2657,7 @@
           <w:color w:val="333333"/>
           <w:sz w:val="18"/>
           <w:szCs w:val="21"/>
-          <w:lang w:eastAsia="ru-RU"/>
+          <w:lang w:val="ru-RU" w:eastAsia="ru-RU"/>
         </w:rPr>
         <w:t xml:space="preserve">    </w:t>
       </w:r>
@@ -2654,7 +2669,7 @@
           <w:color w:val="333333"/>
           <w:sz w:val="18"/>
           <w:szCs w:val="21"/>
-          <w:lang w:eastAsia="ru-RU"/>
+          <w:lang w:val="ru-RU" w:eastAsia="ru-RU"/>
         </w:rPr>
         <w:t>'средне',</w:t>
       </w:r>
@@ -2681,7 +2696,7 @@
           <w:color w:val="333333"/>
           <w:sz w:val="18"/>
           <w:szCs w:val="21"/>
-          <w:lang w:eastAsia="ru-RU"/>
+          <w:lang w:val="ru-RU" w:eastAsia="ru-RU"/>
         </w:rPr>
         <w:t xml:space="preserve">    </w:t>
       </w:r>
@@ -2693,7 +2708,7 @@
           <w:color w:val="333333"/>
           <w:sz w:val="18"/>
           <w:szCs w:val="21"/>
-          <w:lang w:eastAsia="ru-RU"/>
+          <w:lang w:val="ru-RU" w:eastAsia="ru-RU"/>
         </w:rPr>
         <w:t>'легко'</w:t>
       </w:r>
@@ -2720,7 +2735,7 @@
           <w:color w:val="333333"/>
           <w:sz w:val="18"/>
           <w:szCs w:val="21"/>
-          <w:lang w:eastAsia="ru-RU"/>
+          <w:lang w:val="ru-RU" w:eastAsia="ru-RU"/>
         </w:rPr>
         <w:t>);</w:t>
       </w:r>
@@ -2740,32 +2755,39 @@
         </w:rPr>
       </w:pPr>
       <w:r>
-        <w:rPr/>
-      </w:r>
-    </w:p>
-    <w:p>
-      <w:pPr>
-        <w:pStyle w:val="Normal"/>
-        <w:widowControl/>
-        <w:rPr>
-          <w:rFonts w:ascii="Courier New" w:hAnsi="Courier New" w:eastAsia="Times New Roman" w:cs="Times New Roman"/>
-          <w:b w:val="false"/>
-          <w:bCs w:val="false"/>
-          <w:color w:val="333333"/>
-          <w:sz w:val="18"/>
-          <w:szCs w:val="21"/>
-          <w:lang w:eastAsia="ru-RU"/>
-        </w:rPr>
-      </w:pPr>
-      <w:r>
-        <w:rPr>
-          <w:rFonts w:eastAsia="Times New Roman" w:cs="Times New Roman" w:ascii="Courier New" w:hAnsi="Courier New"/>
-          <w:b w:val="false"/>
-          <w:bCs w:val="false"/>
-          <w:color w:val="333333"/>
-          <w:sz w:val="18"/>
-          <w:szCs w:val="21"/>
-          <w:lang w:eastAsia="ru-RU"/>
+        <w:rPr>
+          <w:rFonts w:eastAsia="Times New Roman" w:cs="Times New Roman" w:ascii="Times New Roman" w:hAnsi="Times New Roman"/>
+          <w:b/>
+          <w:color w:val="333333"/>
+          <w:sz w:val="28"/>
+          <w:szCs w:val="21"/>
+          <w:lang w:val="ru-RU" w:eastAsia="ru-RU"/>
+        </w:rPr>
+      </w:r>
+    </w:p>
+    <w:p>
+      <w:pPr>
+        <w:pStyle w:val="Normal"/>
+        <w:widowControl/>
+        <w:rPr>
+          <w:rFonts w:ascii="Courier New" w:hAnsi="Courier New" w:eastAsia="Times New Roman" w:cs="Times New Roman"/>
+          <w:b w:val="false"/>
+          <w:bCs w:val="false"/>
+          <w:color w:val="333333"/>
+          <w:sz w:val="18"/>
+          <w:szCs w:val="21"/>
+          <w:lang w:eastAsia="ru-RU"/>
+        </w:rPr>
+      </w:pPr>
+      <w:r>
+        <w:rPr>
+          <w:rFonts w:eastAsia="Times New Roman" w:cs="Times New Roman" w:ascii="Courier New" w:hAnsi="Courier New"/>
+          <w:b w:val="false"/>
+          <w:bCs w:val="false"/>
+          <w:color w:val="333333"/>
+          <w:sz w:val="18"/>
+          <w:szCs w:val="21"/>
+          <w:lang w:val="ru-RU" w:eastAsia="ru-RU"/>
         </w:rPr>
         <w:t>CREATE TYPE genders as ENUM (</w:t>
       </w:r>
@@ -2792,7 +2814,7 @@
           <w:color w:val="333333"/>
           <w:sz w:val="18"/>
           <w:szCs w:val="21"/>
-          <w:lang w:eastAsia="ru-RU"/>
+          <w:lang w:val="ru-RU" w:eastAsia="ru-RU"/>
         </w:rPr>
         <w:t xml:space="preserve">    </w:t>
       </w:r>
@@ -2804,7 +2826,7 @@
           <w:color w:val="333333"/>
           <w:sz w:val="18"/>
           <w:szCs w:val="21"/>
-          <w:lang w:eastAsia="ru-RU"/>
+          <w:lang w:val="ru-RU" w:eastAsia="ru-RU"/>
         </w:rPr>
         <w:t>'Мужчина',</w:t>
       </w:r>
@@ -2831,7 +2853,7 @@
           <w:color w:val="333333"/>
           <w:sz w:val="18"/>
           <w:szCs w:val="21"/>
-          <w:lang w:eastAsia="ru-RU"/>
+          <w:lang w:val="ru-RU" w:eastAsia="ru-RU"/>
         </w:rPr>
         <w:t xml:space="preserve">    </w:t>
       </w:r>
@@ -2843,7 +2865,7 @@
           <w:color w:val="333333"/>
           <w:sz w:val="18"/>
           <w:szCs w:val="21"/>
-          <w:lang w:eastAsia="ru-RU"/>
+          <w:lang w:val="ru-RU" w:eastAsia="ru-RU"/>
         </w:rPr>
         <w:t>'Женщина'</w:t>
       </w:r>
@@ -2870,7 +2892,7 @@
           <w:color w:val="333333"/>
           <w:sz w:val="18"/>
           <w:szCs w:val="21"/>
-          <w:lang w:eastAsia="ru-RU"/>
+          <w:lang w:val="ru-RU" w:eastAsia="ru-RU"/>
         </w:rPr>
         <w:t>);</w:t>
       </w:r>
@@ -2890,68 +2912,39 @@
         </w:rPr>
       </w:pPr>
       <w:r>
-        <w:rPr/>
-      </w:r>
-    </w:p>
-    <w:p>
-      <w:pPr>
-        <w:pStyle w:val="Normal"/>
-        <w:widowControl/>
-        <w:rPr>
-          <w:rFonts w:ascii="Courier New" w:hAnsi="Courier New" w:eastAsia="Times New Roman" w:cs="Times New Roman"/>
-          <w:b w:val="false"/>
-          <w:bCs w:val="false"/>
-          <w:color w:val="333333"/>
-          <w:sz w:val="18"/>
-          <w:szCs w:val="21"/>
-          <w:lang w:eastAsia="ru-RU"/>
-        </w:rPr>
-      </w:pPr>
-      <w:r>
-        <w:rPr/>
-      </w:r>
-    </w:p>
-    <w:p>
-      <w:pPr>
-        <w:pStyle w:val="Normal"/>
-        <w:widowControl/>
-        <w:rPr>
-          <w:rFonts w:ascii="Courier New" w:hAnsi="Courier New" w:eastAsia="Times New Roman" w:cs="Times New Roman"/>
-          <w:b w:val="false"/>
-          <w:bCs w:val="false"/>
-          <w:color w:val="333333"/>
-          <w:sz w:val="18"/>
-          <w:szCs w:val="21"/>
-          <w:lang w:eastAsia="ru-RU"/>
-        </w:rPr>
-      </w:pPr>
-      <w:r>
-        <w:rPr/>
-      </w:r>
-    </w:p>
-    <w:p>
-      <w:pPr>
-        <w:pStyle w:val="Normal"/>
-        <w:widowControl/>
-        <w:rPr>
-          <w:rFonts w:ascii="Courier New" w:hAnsi="Courier New" w:eastAsia="Times New Roman" w:cs="Times New Roman"/>
-          <w:b w:val="false"/>
-          <w:bCs w:val="false"/>
-          <w:color w:val="333333"/>
-          <w:sz w:val="18"/>
-          <w:szCs w:val="21"/>
-          <w:lang w:eastAsia="ru-RU"/>
-        </w:rPr>
-      </w:pPr>
-      <w:r>
-        <w:rPr>
-          <w:rFonts w:eastAsia="Times New Roman" w:cs="Times New Roman" w:ascii="Courier New" w:hAnsi="Courier New"/>
-          <w:b w:val="false"/>
-          <w:bCs w:val="false"/>
-          <w:color w:val="333333"/>
-          <w:sz w:val="18"/>
-          <w:szCs w:val="21"/>
-          <w:lang w:eastAsia="ru-RU"/>
+        <w:rPr>
+          <w:rFonts w:eastAsia="Times New Roman" w:cs="Times New Roman" w:ascii="Times New Roman" w:hAnsi="Times New Roman"/>
+          <w:b/>
+          <w:color w:val="333333"/>
+          <w:sz w:val="28"/>
+          <w:szCs w:val="21"/>
+          <w:lang w:val="ru-RU" w:eastAsia="ru-RU"/>
+        </w:rPr>
+      </w:r>
+    </w:p>
+    <w:p>
+      <w:pPr>
+        <w:pStyle w:val="Normal"/>
+        <w:widowControl/>
+        <w:rPr>
+          <w:rFonts w:ascii="Courier New" w:hAnsi="Courier New" w:eastAsia="Times New Roman" w:cs="Times New Roman"/>
+          <w:b w:val="false"/>
+          <w:bCs w:val="false"/>
+          <w:color w:val="333333"/>
+          <w:sz w:val="18"/>
+          <w:szCs w:val="21"/>
+          <w:lang w:eastAsia="ru-RU"/>
+        </w:rPr>
+      </w:pPr>
+      <w:r>
+        <w:rPr>
+          <w:rFonts w:eastAsia="Times New Roman" w:cs="Times New Roman" w:ascii="Courier New" w:hAnsi="Courier New"/>
+          <w:b w:val="false"/>
+          <w:bCs w:val="false"/>
+          <w:color w:val="333333"/>
+          <w:sz w:val="18"/>
+          <w:szCs w:val="21"/>
+          <w:lang w:val="ru-RU" w:eastAsia="ru-RU"/>
         </w:rPr>
         <w:t>CREATE TABLE body_shapes (</w:t>
       </w:r>
@@ -2978,7 +2971,7 @@
           <w:color w:val="333333"/>
           <w:sz w:val="18"/>
           <w:szCs w:val="21"/>
-          <w:lang w:eastAsia="ru-RU"/>
+          <w:lang w:val="ru-RU" w:eastAsia="ru-RU"/>
         </w:rPr>
         <w:t xml:space="preserve">    </w:t>
       </w:r>
@@ -2990,7 +2983,7 @@
           <w:color w:val="333333"/>
           <w:sz w:val="18"/>
           <w:szCs w:val="21"/>
-          <w:lang w:eastAsia="ru-RU"/>
+          <w:lang w:val="ru-RU" w:eastAsia="ru-RU"/>
         </w:rPr>
         <w:t>id BIGSERIAL NOT NULL PRIMARY KEY,</w:t>
       </w:r>
@@ -3017,7 +3010,7 @@
           <w:color w:val="333333"/>
           <w:sz w:val="18"/>
           <w:szCs w:val="21"/>
-          <w:lang w:eastAsia="ru-RU"/>
+          <w:lang w:val="ru-RU" w:eastAsia="ru-RU"/>
         </w:rPr>
         <w:t xml:space="preserve">    </w:t>
       </w:r>
@@ -3029,7 +3022,7 @@
           <w:color w:val="333333"/>
           <w:sz w:val="18"/>
           <w:szCs w:val="21"/>
-          <w:lang w:eastAsia="ru-RU"/>
+          <w:lang w:val="ru-RU" w:eastAsia="ru-RU"/>
         </w:rPr>
         <w:t>name VARCHAR(20) NOT NULL,</w:t>
       </w:r>
@@ -3056,7 +3049,7 @@
           <w:color w:val="333333"/>
           <w:sz w:val="18"/>
           <w:szCs w:val="21"/>
-          <w:lang w:eastAsia="ru-RU"/>
+          <w:lang w:val="ru-RU" w:eastAsia="ru-RU"/>
         </w:rPr>
         <w:t xml:space="preserve">    </w:t>
       </w:r>
@@ -3068,7 +3061,7 @@
           <w:color w:val="333333"/>
           <w:sz w:val="18"/>
           <w:szCs w:val="21"/>
-          <w:lang w:eastAsia="ru-RU"/>
+          <w:lang w:val="ru-RU" w:eastAsia="ru-RU"/>
         </w:rPr>
         <w:t>body_fat INT NOT NULL</w:t>
       </w:r>
@@ -3095,7 +3088,7 @@
           <w:color w:val="333333"/>
           <w:sz w:val="18"/>
           <w:szCs w:val="21"/>
-          <w:lang w:eastAsia="ru-RU"/>
+          <w:lang w:val="ru-RU" w:eastAsia="ru-RU"/>
         </w:rPr>
         <w:t>);</w:t>
       </w:r>
@@ -3115,50 +3108,64 @@
         </w:rPr>
       </w:pPr>
       <w:r>
-        <w:rPr/>
-      </w:r>
-    </w:p>
-    <w:p>
-      <w:pPr>
-        <w:pStyle w:val="Normal"/>
-        <w:widowControl/>
-        <w:rPr>
-          <w:rFonts w:ascii="Courier New" w:hAnsi="Courier New" w:eastAsia="Times New Roman" w:cs="Times New Roman"/>
-          <w:b w:val="false"/>
-          <w:bCs w:val="false"/>
-          <w:color w:val="333333"/>
-          <w:sz w:val="18"/>
-          <w:szCs w:val="21"/>
-          <w:lang w:eastAsia="ru-RU"/>
-        </w:rPr>
-      </w:pPr>
-      <w:r>
-        <w:rPr/>
-      </w:r>
-    </w:p>
-    <w:p>
-      <w:pPr>
-        <w:pStyle w:val="Normal"/>
-        <w:widowControl/>
-        <w:rPr>
-          <w:rFonts w:ascii="Courier New" w:hAnsi="Courier New" w:eastAsia="Times New Roman" w:cs="Times New Roman"/>
-          <w:b w:val="false"/>
-          <w:bCs w:val="false"/>
-          <w:color w:val="333333"/>
-          <w:sz w:val="18"/>
-          <w:szCs w:val="21"/>
-          <w:lang w:eastAsia="ru-RU"/>
-        </w:rPr>
-      </w:pPr>
-      <w:r>
-        <w:rPr>
-          <w:rFonts w:eastAsia="Times New Roman" w:cs="Times New Roman" w:ascii="Courier New" w:hAnsi="Courier New"/>
-          <w:b w:val="false"/>
-          <w:bCs w:val="false"/>
-          <w:color w:val="333333"/>
-          <w:sz w:val="18"/>
-          <w:szCs w:val="21"/>
-          <w:lang w:eastAsia="ru-RU"/>
+        <w:rPr>
+          <w:rFonts w:eastAsia="Times New Roman" w:cs="Times New Roman" w:ascii="Times New Roman" w:hAnsi="Times New Roman"/>
+          <w:b/>
+          <w:color w:val="333333"/>
+          <w:sz w:val="28"/>
+          <w:szCs w:val="21"/>
+          <w:lang w:val="ru-RU" w:eastAsia="ru-RU"/>
+        </w:rPr>
+      </w:r>
+    </w:p>
+    <w:p>
+      <w:pPr>
+        <w:pStyle w:val="Normal"/>
+        <w:widowControl/>
+        <w:rPr>
+          <w:rFonts w:ascii="Courier New" w:hAnsi="Courier New" w:eastAsia="Times New Roman" w:cs="Times New Roman"/>
+          <w:b w:val="false"/>
+          <w:bCs w:val="false"/>
+          <w:color w:val="333333"/>
+          <w:sz w:val="18"/>
+          <w:szCs w:val="21"/>
+          <w:lang w:eastAsia="ru-RU"/>
+        </w:rPr>
+      </w:pPr>
+      <w:r>
+        <w:rPr>
+          <w:rFonts w:eastAsia="Times New Roman" w:cs="Times New Roman" w:ascii="Times New Roman" w:hAnsi="Times New Roman"/>
+          <w:b/>
+          <w:color w:val="333333"/>
+          <w:sz w:val="28"/>
+          <w:szCs w:val="21"/>
+          <w:lang w:val="ru-RU" w:eastAsia="ru-RU"/>
+        </w:rPr>
+      </w:r>
+    </w:p>
+    <w:p>
+      <w:pPr>
+        <w:pStyle w:val="Normal"/>
+        <w:widowControl/>
+        <w:rPr>
+          <w:rFonts w:ascii="Courier New" w:hAnsi="Courier New" w:eastAsia="Times New Roman" w:cs="Times New Roman"/>
+          <w:b w:val="false"/>
+          <w:bCs w:val="false"/>
+          <w:color w:val="333333"/>
+          <w:sz w:val="18"/>
+          <w:szCs w:val="21"/>
+          <w:lang w:eastAsia="ru-RU"/>
+        </w:rPr>
+      </w:pPr>
+      <w:r>
+        <w:rPr>
+          <w:rFonts w:eastAsia="Times New Roman" w:cs="Times New Roman" w:ascii="Courier New" w:hAnsi="Courier New"/>
+          <w:b w:val="false"/>
+          <w:bCs w:val="false"/>
+          <w:color w:val="333333"/>
+          <w:sz w:val="18"/>
+          <w:szCs w:val="21"/>
+          <w:lang w:val="ru-RU" w:eastAsia="ru-RU"/>
         </w:rPr>
         <w:t>CREATE TABLE emotions (</w:t>
       </w:r>
@@ -3185,7 +3192,7 @@
           <w:color w:val="333333"/>
           <w:sz w:val="18"/>
           <w:szCs w:val="21"/>
-          <w:lang w:eastAsia="ru-RU"/>
+          <w:lang w:val="ru-RU" w:eastAsia="ru-RU"/>
         </w:rPr>
         <w:t xml:space="preserve">    </w:t>
       </w:r>
@@ -3197,7 +3204,7 @@
           <w:color w:val="333333"/>
           <w:sz w:val="18"/>
           <w:szCs w:val="21"/>
-          <w:lang w:eastAsia="ru-RU"/>
+          <w:lang w:val="ru-RU" w:eastAsia="ru-RU"/>
         </w:rPr>
         <w:t>id BIGSERIAL NOT NULL PRIMARY KEY,</w:t>
       </w:r>
@@ -3224,7 +3231,7 @@
           <w:color w:val="333333"/>
           <w:sz w:val="18"/>
           <w:szCs w:val="21"/>
-          <w:lang w:eastAsia="ru-RU"/>
+          <w:lang w:val="ru-RU" w:eastAsia="ru-RU"/>
         </w:rPr>
         <w:t xml:space="preserve">    </w:t>
       </w:r>
@@ -3236,7 +3243,7 @@
           <w:color w:val="333333"/>
           <w:sz w:val="18"/>
           <w:szCs w:val="21"/>
-          <w:lang w:eastAsia="ru-RU"/>
+          <w:lang w:val="ru-RU" w:eastAsia="ru-RU"/>
         </w:rPr>
         <w:t>name VARCHAR(20) NOT NULL,</w:t>
       </w:r>
@@ -3263,7 +3270,7 @@
           <w:color w:val="333333"/>
           <w:sz w:val="18"/>
           <w:szCs w:val="21"/>
-          <w:lang w:eastAsia="ru-RU"/>
+          <w:lang w:val="ru-RU" w:eastAsia="ru-RU"/>
         </w:rPr>
         <w:t xml:space="preserve">    </w:t>
       </w:r>
@@ -3275,7 +3282,7 @@
           <w:color w:val="333333"/>
           <w:sz w:val="18"/>
           <w:szCs w:val="21"/>
-          <w:lang w:eastAsia="ru-RU"/>
+          <w:lang w:val="ru-RU" w:eastAsia="ru-RU"/>
         </w:rPr>
         <w:t>danger INT CHECK ( 0 &lt;= danger AND danger &lt;= 10 )</w:t>
       </w:r>
@@ -3302,7 +3309,7 @@
           <w:color w:val="333333"/>
           <w:sz w:val="18"/>
           <w:szCs w:val="21"/>
-          <w:lang w:eastAsia="ru-RU"/>
+          <w:lang w:val="ru-RU" w:eastAsia="ru-RU"/>
         </w:rPr>
         <w:t>);</w:t>
       </w:r>
@@ -3322,32 +3329,665 @@
         </w:rPr>
       </w:pPr>
       <w:r>
-        <w:rPr/>
-      </w:r>
-    </w:p>
-    <w:p>
-      <w:pPr>
-        <w:pStyle w:val="Normal"/>
-        <w:widowControl/>
-        <w:rPr>
-          <w:rFonts w:ascii="Courier New" w:hAnsi="Courier New" w:eastAsia="Times New Roman" w:cs="Times New Roman"/>
-          <w:b w:val="false"/>
-          <w:bCs w:val="false"/>
-          <w:color w:val="333333"/>
-          <w:sz w:val="18"/>
-          <w:szCs w:val="21"/>
-          <w:lang w:eastAsia="ru-RU"/>
-        </w:rPr>
-      </w:pPr>
-      <w:r>
-        <w:rPr>
-          <w:rFonts w:eastAsia="Times New Roman" w:cs="Times New Roman" w:ascii="Courier New" w:hAnsi="Courier New"/>
-          <w:b w:val="false"/>
-          <w:bCs w:val="false"/>
-          <w:color w:val="333333"/>
-          <w:sz w:val="18"/>
-          <w:szCs w:val="21"/>
-          <w:lang w:eastAsia="ru-RU"/>
+        <w:rPr>
+          <w:rFonts w:eastAsia="Times New Roman" w:cs="Times New Roman" w:ascii="Times New Roman" w:hAnsi="Times New Roman"/>
+          <w:b/>
+          <w:color w:val="333333"/>
+          <w:sz w:val="28"/>
+          <w:szCs w:val="21"/>
+          <w:lang w:val="ru-RU" w:eastAsia="ru-RU"/>
+        </w:rPr>
+      </w:r>
+    </w:p>
+    <w:p>
+      <w:pPr>
+        <w:pStyle w:val="Normal"/>
+        <w:widowControl/>
+        <w:rPr>
+          <w:rFonts w:ascii="Courier New" w:hAnsi="Courier New" w:eastAsia="Times New Roman" w:cs="Times New Roman"/>
+          <w:b w:val="false"/>
+          <w:bCs w:val="false"/>
+          <w:color w:val="333333"/>
+          <w:sz w:val="18"/>
+          <w:szCs w:val="21"/>
+          <w:lang w:eastAsia="ru-RU"/>
+        </w:rPr>
+      </w:pPr>
+      <w:r>
+        <w:rPr>
+          <w:rFonts w:eastAsia="Times New Roman" w:cs="Times New Roman" w:ascii="Courier New" w:hAnsi="Courier New"/>
+          <w:b w:val="false"/>
+          <w:bCs w:val="false"/>
+          <w:color w:val="333333"/>
+          <w:sz w:val="18"/>
+          <w:szCs w:val="21"/>
+          <w:lang w:val="ru-RU" w:eastAsia="ru-RU"/>
+        </w:rPr>
+        <w:t>CREATE TABLE actions (</w:t>
+      </w:r>
+    </w:p>
+    <w:p>
+      <w:pPr>
+        <w:pStyle w:val="Normal"/>
+        <w:widowControl/>
+        <w:rPr>
+          <w:rFonts w:ascii="Courier New" w:hAnsi="Courier New" w:eastAsia="Times New Roman" w:cs="Times New Roman"/>
+          <w:b w:val="false"/>
+          <w:bCs w:val="false"/>
+          <w:color w:val="333333"/>
+          <w:sz w:val="18"/>
+          <w:szCs w:val="21"/>
+          <w:lang w:eastAsia="ru-RU"/>
+        </w:rPr>
+      </w:pPr>
+      <w:r>
+        <w:rPr>
+          <w:rFonts w:eastAsia="Times New Roman" w:cs="Times New Roman" w:ascii="Courier New" w:hAnsi="Courier New"/>
+          <w:b w:val="false"/>
+          <w:bCs w:val="false"/>
+          <w:color w:val="333333"/>
+          <w:sz w:val="18"/>
+          <w:szCs w:val="21"/>
+          <w:lang w:val="ru-RU" w:eastAsia="ru-RU"/>
+        </w:rPr>
+        <w:t xml:space="preserve">    </w:t>
+      </w:r>
+      <w:r>
+        <w:rPr>
+          <w:rFonts w:eastAsia="Times New Roman" w:cs="Times New Roman" w:ascii="Courier New" w:hAnsi="Courier New"/>
+          <w:b w:val="false"/>
+          <w:bCs w:val="false"/>
+          <w:color w:val="333333"/>
+          <w:sz w:val="18"/>
+          <w:szCs w:val="21"/>
+          <w:lang w:val="ru-RU" w:eastAsia="ru-RU"/>
+        </w:rPr>
+        <w:t>id BIGSERIAL NOT NULL PRIMARY KEY,</w:t>
+      </w:r>
+    </w:p>
+    <w:p>
+      <w:pPr>
+        <w:pStyle w:val="Normal"/>
+        <w:widowControl/>
+        <w:rPr>
+          <w:rFonts w:ascii="Courier New" w:hAnsi="Courier New" w:eastAsia="Times New Roman" w:cs="Times New Roman"/>
+          <w:b w:val="false"/>
+          <w:bCs w:val="false"/>
+          <w:color w:val="333333"/>
+          <w:sz w:val="18"/>
+          <w:szCs w:val="21"/>
+          <w:lang w:eastAsia="ru-RU"/>
+        </w:rPr>
+      </w:pPr>
+      <w:r>
+        <w:rPr>
+          <w:rFonts w:eastAsia="Times New Roman" w:cs="Times New Roman" w:ascii="Courier New" w:hAnsi="Courier New"/>
+          <w:b w:val="false"/>
+          <w:bCs w:val="false"/>
+          <w:color w:val="333333"/>
+          <w:sz w:val="18"/>
+          <w:szCs w:val="21"/>
+          <w:lang w:val="ru-RU" w:eastAsia="ru-RU"/>
+        </w:rPr>
+        <w:t xml:space="preserve">    </w:t>
+      </w:r>
+      <w:r>
+        <w:rPr>
+          <w:rFonts w:eastAsia="Times New Roman" w:cs="Times New Roman" w:ascii="Courier New" w:hAnsi="Courier New"/>
+          <w:b w:val="false"/>
+          <w:bCs w:val="false"/>
+          <w:color w:val="333333"/>
+          <w:sz w:val="18"/>
+          <w:szCs w:val="21"/>
+          <w:lang w:val="ru-RU" w:eastAsia="ru-RU"/>
+        </w:rPr>
+        <w:t>-- owner_id BIGINT REFERENCES people(id) NOT NULL,</w:t>
+      </w:r>
+    </w:p>
+    <w:p>
+      <w:pPr>
+        <w:pStyle w:val="Normal"/>
+        <w:widowControl/>
+        <w:rPr>
+          <w:rFonts w:ascii="Courier New" w:hAnsi="Courier New" w:eastAsia="Times New Roman" w:cs="Times New Roman"/>
+          <w:b w:val="false"/>
+          <w:bCs w:val="false"/>
+          <w:color w:val="333333"/>
+          <w:sz w:val="18"/>
+          <w:szCs w:val="21"/>
+          <w:lang w:eastAsia="ru-RU"/>
+        </w:rPr>
+      </w:pPr>
+      <w:r>
+        <w:rPr>
+          <w:rFonts w:eastAsia="Times New Roman" w:cs="Times New Roman" w:ascii="Courier New" w:hAnsi="Courier New"/>
+          <w:b w:val="false"/>
+          <w:bCs w:val="false"/>
+          <w:color w:val="333333"/>
+          <w:sz w:val="18"/>
+          <w:szCs w:val="21"/>
+          <w:lang w:val="ru-RU" w:eastAsia="ru-RU"/>
+        </w:rPr>
+        <w:t xml:space="preserve">    </w:t>
+      </w:r>
+      <w:r>
+        <w:rPr>
+          <w:rFonts w:eastAsia="Times New Roman" w:cs="Times New Roman" w:ascii="Courier New" w:hAnsi="Courier New"/>
+          <w:b w:val="false"/>
+          <w:bCs w:val="false"/>
+          <w:color w:val="333333"/>
+          <w:sz w:val="18"/>
+          <w:szCs w:val="21"/>
+          <w:lang w:val="ru-RU" w:eastAsia="ru-RU"/>
+        </w:rPr>
+        <w:t>name VARCHAR(20) NOT NULL,</w:t>
+      </w:r>
+    </w:p>
+    <w:p>
+      <w:pPr>
+        <w:pStyle w:val="Normal"/>
+        <w:widowControl/>
+        <w:rPr>
+          <w:rFonts w:ascii="Courier New" w:hAnsi="Courier New" w:eastAsia="Times New Roman" w:cs="Times New Roman"/>
+          <w:b w:val="false"/>
+          <w:bCs w:val="false"/>
+          <w:color w:val="333333"/>
+          <w:sz w:val="18"/>
+          <w:szCs w:val="21"/>
+          <w:lang w:eastAsia="ru-RU"/>
+        </w:rPr>
+      </w:pPr>
+      <w:r>
+        <w:rPr>
+          <w:rFonts w:eastAsia="Times New Roman" w:cs="Times New Roman" w:ascii="Courier New" w:hAnsi="Courier New"/>
+          <w:b w:val="false"/>
+          <w:bCs w:val="false"/>
+          <w:color w:val="333333"/>
+          <w:sz w:val="18"/>
+          <w:szCs w:val="21"/>
+          <w:lang w:val="ru-RU" w:eastAsia="ru-RU"/>
+        </w:rPr>
+        <w:t xml:space="preserve">    </w:t>
+      </w:r>
+      <w:r>
+        <w:rPr>
+          <w:rFonts w:eastAsia="Times New Roman" w:cs="Times New Roman" w:ascii="Courier New" w:hAnsi="Courier New"/>
+          <w:b w:val="false"/>
+          <w:bCs w:val="false"/>
+          <w:color w:val="333333"/>
+          <w:sz w:val="18"/>
+          <w:szCs w:val="21"/>
+          <w:lang w:val="ru-RU" w:eastAsia="ru-RU"/>
+        </w:rPr>
+        <w:t>difficulty difficulties NOT NULL,</w:t>
+      </w:r>
+    </w:p>
+    <w:p>
+      <w:pPr>
+        <w:pStyle w:val="Normal"/>
+        <w:widowControl/>
+        <w:rPr>
+          <w:rFonts w:ascii="Courier New" w:hAnsi="Courier New" w:eastAsia="Times New Roman" w:cs="Times New Roman"/>
+          <w:b w:val="false"/>
+          <w:bCs w:val="false"/>
+          <w:color w:val="333333"/>
+          <w:sz w:val="18"/>
+          <w:szCs w:val="21"/>
+          <w:lang w:eastAsia="ru-RU"/>
+        </w:rPr>
+      </w:pPr>
+      <w:r>
+        <w:rPr>
+          <w:rFonts w:eastAsia="Times New Roman" w:cs="Times New Roman" w:ascii="Courier New" w:hAnsi="Courier New"/>
+          <w:b w:val="false"/>
+          <w:bCs w:val="false"/>
+          <w:color w:val="333333"/>
+          <w:sz w:val="18"/>
+          <w:szCs w:val="21"/>
+          <w:lang w:val="ru-RU" w:eastAsia="ru-RU"/>
+        </w:rPr>
+        <w:t xml:space="preserve">    </w:t>
+      </w:r>
+      <w:r>
+        <w:rPr>
+          <w:rFonts w:eastAsia="Times New Roman" w:cs="Times New Roman" w:ascii="Courier New" w:hAnsi="Courier New"/>
+          <w:b w:val="false"/>
+          <w:bCs w:val="false"/>
+          <w:color w:val="333333"/>
+          <w:sz w:val="18"/>
+          <w:szCs w:val="21"/>
+          <w:lang w:val="ru-RU" w:eastAsia="ru-RU"/>
+        </w:rPr>
+        <w:t>start_time TIMESTAMP,</w:t>
+      </w:r>
+    </w:p>
+    <w:p>
+      <w:pPr>
+        <w:pStyle w:val="Normal"/>
+        <w:widowControl/>
+        <w:rPr>
+          <w:rFonts w:ascii="Courier New" w:hAnsi="Courier New" w:eastAsia="Times New Roman" w:cs="Times New Roman"/>
+          <w:b w:val="false"/>
+          <w:bCs w:val="false"/>
+          <w:color w:val="333333"/>
+          <w:sz w:val="18"/>
+          <w:szCs w:val="21"/>
+          <w:lang w:eastAsia="ru-RU"/>
+        </w:rPr>
+      </w:pPr>
+      <w:r>
+        <w:rPr>
+          <w:rFonts w:eastAsia="Times New Roman" w:cs="Times New Roman" w:ascii="Courier New" w:hAnsi="Courier New"/>
+          <w:b w:val="false"/>
+          <w:bCs w:val="false"/>
+          <w:color w:val="333333"/>
+          <w:sz w:val="18"/>
+          <w:szCs w:val="21"/>
+          <w:lang w:val="ru-RU" w:eastAsia="ru-RU"/>
+        </w:rPr>
+        <w:t xml:space="preserve">    </w:t>
+      </w:r>
+      <w:r>
+        <w:rPr>
+          <w:rFonts w:eastAsia="Times New Roman" w:cs="Times New Roman" w:ascii="Courier New" w:hAnsi="Courier New"/>
+          <w:b w:val="false"/>
+          <w:bCs w:val="false"/>
+          <w:color w:val="333333"/>
+          <w:sz w:val="18"/>
+          <w:szCs w:val="21"/>
+          <w:lang w:val="ru-RU" w:eastAsia="ru-RU"/>
+        </w:rPr>
+        <w:t>end_time TIMESTAMP</w:t>
+      </w:r>
+    </w:p>
+    <w:p>
+      <w:pPr>
+        <w:pStyle w:val="Normal"/>
+        <w:widowControl/>
+        <w:rPr>
+          <w:rFonts w:ascii="Courier New" w:hAnsi="Courier New" w:eastAsia="Times New Roman" w:cs="Times New Roman"/>
+          <w:b w:val="false"/>
+          <w:bCs w:val="false"/>
+          <w:color w:val="333333"/>
+          <w:sz w:val="18"/>
+          <w:szCs w:val="21"/>
+          <w:lang w:eastAsia="ru-RU"/>
+        </w:rPr>
+      </w:pPr>
+      <w:r>
+        <w:rPr>
+          <w:rFonts w:eastAsia="Times New Roman" w:cs="Times New Roman" w:ascii="Courier New" w:hAnsi="Courier New"/>
+          <w:b w:val="false"/>
+          <w:bCs w:val="false"/>
+          <w:color w:val="333333"/>
+          <w:sz w:val="18"/>
+          <w:szCs w:val="21"/>
+          <w:lang w:val="ru-RU" w:eastAsia="ru-RU"/>
+        </w:rPr>
+        <w:t>);</w:t>
+      </w:r>
+    </w:p>
+    <w:p>
+      <w:pPr>
+        <w:pStyle w:val="Normal"/>
+        <w:widowControl/>
+        <w:rPr>
+          <w:rFonts w:ascii="Courier New" w:hAnsi="Courier New" w:eastAsia="Times New Roman" w:cs="Times New Roman"/>
+          <w:b w:val="false"/>
+          <w:bCs w:val="false"/>
+          <w:color w:val="333333"/>
+          <w:sz w:val="18"/>
+          <w:szCs w:val="21"/>
+          <w:lang w:eastAsia="ru-RU"/>
+        </w:rPr>
+      </w:pPr>
+      <w:r>
+        <w:rPr>
+          <w:rFonts w:eastAsia="Times New Roman" w:cs="Times New Roman" w:ascii="Times New Roman" w:hAnsi="Times New Roman"/>
+          <w:b/>
+          <w:color w:val="333333"/>
+          <w:sz w:val="28"/>
+          <w:szCs w:val="21"/>
+          <w:lang w:val="ru-RU" w:eastAsia="ru-RU"/>
+        </w:rPr>
+      </w:r>
+    </w:p>
+    <w:p>
+      <w:pPr>
+        <w:pStyle w:val="Normal"/>
+        <w:widowControl/>
+        <w:rPr>
+          <w:rFonts w:ascii="Courier New" w:hAnsi="Courier New" w:eastAsia="Times New Roman" w:cs="Times New Roman"/>
+          <w:b w:val="false"/>
+          <w:bCs w:val="false"/>
+          <w:color w:val="333333"/>
+          <w:sz w:val="18"/>
+          <w:szCs w:val="21"/>
+          <w:lang w:eastAsia="ru-RU"/>
+        </w:rPr>
+      </w:pPr>
+      <w:r>
+        <w:rPr>
+          <w:rFonts w:eastAsia="Times New Roman" w:cs="Times New Roman" w:ascii="Courier New" w:hAnsi="Courier New"/>
+          <w:b w:val="false"/>
+          <w:bCs w:val="false"/>
+          <w:color w:val="333333"/>
+          <w:sz w:val="18"/>
+          <w:szCs w:val="21"/>
+          <w:lang w:val="ru-RU" w:eastAsia="ru-RU"/>
+        </w:rPr>
+        <w:t>CREATE TABLE states (</w:t>
+      </w:r>
+    </w:p>
+    <w:p>
+      <w:pPr>
+        <w:pStyle w:val="Normal"/>
+        <w:widowControl/>
+        <w:rPr>
+          <w:rFonts w:ascii="Courier New" w:hAnsi="Courier New" w:eastAsia="Times New Roman" w:cs="Times New Roman"/>
+          <w:b w:val="false"/>
+          <w:bCs w:val="false"/>
+          <w:color w:val="333333"/>
+          <w:sz w:val="18"/>
+          <w:szCs w:val="21"/>
+          <w:lang w:eastAsia="ru-RU"/>
+        </w:rPr>
+      </w:pPr>
+      <w:r>
+        <w:rPr>
+          <w:rFonts w:eastAsia="Times New Roman" w:cs="Times New Roman" w:ascii="Courier New" w:hAnsi="Courier New"/>
+          <w:b w:val="false"/>
+          <w:bCs w:val="false"/>
+          <w:color w:val="333333"/>
+          <w:sz w:val="18"/>
+          <w:szCs w:val="21"/>
+          <w:lang w:val="ru-RU" w:eastAsia="ru-RU"/>
+        </w:rPr>
+        <w:t xml:space="preserve">    </w:t>
+      </w:r>
+      <w:r>
+        <w:rPr>
+          <w:rFonts w:eastAsia="Times New Roman" w:cs="Times New Roman" w:ascii="Courier New" w:hAnsi="Courier New"/>
+          <w:b w:val="false"/>
+          <w:bCs w:val="false"/>
+          <w:color w:val="333333"/>
+          <w:sz w:val="18"/>
+          <w:szCs w:val="21"/>
+          <w:lang w:val="ru-RU" w:eastAsia="ru-RU"/>
+        </w:rPr>
+        <w:t>id BIGSERIAL NOT NULL PRIMARY KEY,</w:t>
+      </w:r>
+    </w:p>
+    <w:p>
+      <w:pPr>
+        <w:pStyle w:val="Normal"/>
+        <w:widowControl/>
+        <w:rPr>
+          <w:rFonts w:ascii="Courier New" w:hAnsi="Courier New" w:eastAsia="Times New Roman" w:cs="Times New Roman"/>
+          <w:b w:val="false"/>
+          <w:bCs w:val="false"/>
+          <w:color w:val="333333"/>
+          <w:sz w:val="18"/>
+          <w:szCs w:val="21"/>
+          <w:lang w:eastAsia="ru-RU"/>
+        </w:rPr>
+      </w:pPr>
+      <w:r>
+        <w:rPr>
+          <w:rFonts w:eastAsia="Times New Roman" w:cs="Times New Roman" w:ascii="Courier New" w:hAnsi="Courier New"/>
+          <w:b w:val="false"/>
+          <w:bCs w:val="false"/>
+          <w:color w:val="333333"/>
+          <w:sz w:val="18"/>
+          <w:szCs w:val="21"/>
+          <w:lang w:val="ru-RU" w:eastAsia="ru-RU"/>
+        </w:rPr>
+        <w:t xml:space="preserve">    </w:t>
+      </w:r>
+      <w:r>
+        <w:rPr>
+          <w:rFonts w:eastAsia="Times New Roman" w:cs="Times New Roman" w:ascii="Courier New" w:hAnsi="Courier New"/>
+          <w:b w:val="false"/>
+          <w:bCs w:val="false"/>
+          <w:color w:val="333333"/>
+          <w:sz w:val="18"/>
+          <w:szCs w:val="21"/>
+          <w:lang w:val="ru-RU" w:eastAsia="ru-RU"/>
+        </w:rPr>
+        <w:t>-- owner_id BIGINT REFERENCES people(id) NOT NULL,</w:t>
+      </w:r>
+    </w:p>
+    <w:p>
+      <w:pPr>
+        <w:pStyle w:val="Normal"/>
+        <w:widowControl/>
+        <w:rPr>
+          <w:rFonts w:ascii="Courier New" w:hAnsi="Courier New" w:eastAsia="Times New Roman" w:cs="Times New Roman"/>
+          <w:b w:val="false"/>
+          <w:bCs w:val="false"/>
+          <w:color w:val="333333"/>
+          <w:sz w:val="18"/>
+          <w:szCs w:val="21"/>
+          <w:lang w:eastAsia="ru-RU"/>
+        </w:rPr>
+      </w:pPr>
+      <w:r>
+        <w:rPr>
+          <w:rFonts w:eastAsia="Times New Roman" w:cs="Times New Roman" w:ascii="Courier New" w:hAnsi="Courier New"/>
+          <w:b w:val="false"/>
+          <w:bCs w:val="false"/>
+          <w:color w:val="333333"/>
+          <w:sz w:val="18"/>
+          <w:szCs w:val="21"/>
+          <w:lang w:val="ru-RU" w:eastAsia="ru-RU"/>
+        </w:rPr>
+        <w:t xml:space="preserve">    </w:t>
+      </w:r>
+      <w:r>
+        <w:rPr>
+          <w:rFonts w:eastAsia="Times New Roman" w:cs="Times New Roman" w:ascii="Courier New" w:hAnsi="Courier New"/>
+          <w:b w:val="false"/>
+          <w:bCs w:val="false"/>
+          <w:color w:val="333333"/>
+          <w:sz w:val="18"/>
+          <w:szCs w:val="21"/>
+          <w:lang w:val="ru-RU" w:eastAsia="ru-RU"/>
+        </w:rPr>
+        <w:t>name VARCHAR(20) NOT NULL,</w:t>
+      </w:r>
+    </w:p>
+    <w:p>
+      <w:pPr>
+        <w:pStyle w:val="Normal"/>
+        <w:widowControl/>
+        <w:rPr>
+          <w:rFonts w:ascii="Courier New" w:hAnsi="Courier New" w:eastAsia="Times New Roman" w:cs="Times New Roman"/>
+          <w:b w:val="false"/>
+          <w:bCs w:val="false"/>
+          <w:color w:val="333333"/>
+          <w:sz w:val="18"/>
+          <w:szCs w:val="21"/>
+          <w:lang w:eastAsia="ru-RU"/>
+        </w:rPr>
+      </w:pPr>
+      <w:r>
+        <w:rPr>
+          <w:rFonts w:eastAsia="Times New Roman" w:cs="Times New Roman" w:ascii="Courier New" w:hAnsi="Courier New"/>
+          <w:b w:val="false"/>
+          <w:bCs w:val="false"/>
+          <w:color w:val="333333"/>
+          <w:sz w:val="18"/>
+          <w:szCs w:val="21"/>
+          <w:lang w:val="ru-RU" w:eastAsia="ru-RU"/>
+        </w:rPr>
+        <w:t xml:space="preserve">    </w:t>
+      </w:r>
+      <w:r>
+        <w:rPr>
+          <w:rFonts w:eastAsia="Times New Roman" w:cs="Times New Roman" w:ascii="Courier New" w:hAnsi="Courier New"/>
+          <w:b w:val="false"/>
+          <w:bCs w:val="false"/>
+          <w:color w:val="333333"/>
+          <w:sz w:val="18"/>
+          <w:szCs w:val="21"/>
+          <w:lang w:val="ru-RU" w:eastAsia="ru-RU"/>
+        </w:rPr>
+        <w:t>intensity INT CHECK ( 0 &lt;= intensity AND intensity &lt;= 10 ),</w:t>
+      </w:r>
+    </w:p>
+    <w:p>
+      <w:pPr>
+        <w:pStyle w:val="Normal"/>
+        <w:widowControl/>
+        <w:rPr>
+          <w:rFonts w:ascii="Courier New" w:hAnsi="Courier New" w:eastAsia="Times New Roman" w:cs="Times New Roman"/>
+          <w:b w:val="false"/>
+          <w:bCs w:val="false"/>
+          <w:color w:val="333333"/>
+          <w:sz w:val="18"/>
+          <w:szCs w:val="21"/>
+          <w:lang w:eastAsia="ru-RU"/>
+        </w:rPr>
+      </w:pPr>
+      <w:r>
+        <w:rPr>
+          <w:rFonts w:eastAsia="Times New Roman" w:cs="Times New Roman" w:ascii="Courier New" w:hAnsi="Courier New"/>
+          <w:b w:val="false"/>
+          <w:bCs w:val="false"/>
+          <w:color w:val="333333"/>
+          <w:sz w:val="18"/>
+          <w:szCs w:val="21"/>
+          <w:lang w:val="ru-RU" w:eastAsia="ru-RU"/>
+        </w:rPr>
+        <w:t xml:space="preserve">    </w:t>
+      </w:r>
+      <w:r>
+        <w:rPr>
+          <w:rFonts w:eastAsia="Times New Roman" w:cs="Times New Roman" w:ascii="Courier New" w:hAnsi="Courier New"/>
+          <w:b w:val="false"/>
+          <w:bCs w:val="false"/>
+          <w:color w:val="333333"/>
+          <w:sz w:val="18"/>
+          <w:szCs w:val="21"/>
+          <w:lang w:val="ru-RU" w:eastAsia="ru-RU"/>
+        </w:rPr>
+        <w:t>start_time TIMESTAMP,</w:t>
+      </w:r>
+    </w:p>
+    <w:p>
+      <w:pPr>
+        <w:pStyle w:val="Normal"/>
+        <w:widowControl/>
+        <w:rPr>
+          <w:rFonts w:ascii="Courier New" w:hAnsi="Courier New" w:eastAsia="Times New Roman" w:cs="Times New Roman"/>
+          <w:b w:val="false"/>
+          <w:bCs w:val="false"/>
+          <w:color w:val="333333"/>
+          <w:sz w:val="18"/>
+          <w:szCs w:val="21"/>
+          <w:lang w:eastAsia="ru-RU"/>
+        </w:rPr>
+      </w:pPr>
+      <w:r>
+        <w:rPr>
+          <w:rFonts w:eastAsia="Times New Roman" w:cs="Times New Roman" w:ascii="Courier New" w:hAnsi="Courier New"/>
+          <w:b w:val="false"/>
+          <w:bCs w:val="false"/>
+          <w:color w:val="333333"/>
+          <w:sz w:val="18"/>
+          <w:szCs w:val="21"/>
+          <w:lang w:val="ru-RU" w:eastAsia="ru-RU"/>
+        </w:rPr>
+        <w:t xml:space="preserve">    </w:t>
+      </w:r>
+      <w:r>
+        <w:rPr>
+          <w:rFonts w:eastAsia="Times New Roman" w:cs="Times New Roman" w:ascii="Courier New" w:hAnsi="Courier New"/>
+          <w:b w:val="false"/>
+          <w:bCs w:val="false"/>
+          <w:color w:val="333333"/>
+          <w:sz w:val="18"/>
+          <w:szCs w:val="21"/>
+          <w:lang w:val="ru-RU" w:eastAsia="ru-RU"/>
+        </w:rPr>
+        <w:t>end_time TIMESTAMP</w:t>
+      </w:r>
+    </w:p>
+    <w:p>
+      <w:pPr>
+        <w:pStyle w:val="Normal"/>
+        <w:widowControl/>
+        <w:rPr>
+          <w:rFonts w:ascii="Courier New" w:hAnsi="Courier New" w:eastAsia="Times New Roman" w:cs="Times New Roman"/>
+          <w:b w:val="false"/>
+          <w:bCs w:val="false"/>
+          <w:color w:val="333333"/>
+          <w:sz w:val="18"/>
+          <w:szCs w:val="21"/>
+          <w:lang w:eastAsia="ru-RU"/>
+        </w:rPr>
+      </w:pPr>
+      <w:r>
+        <w:rPr>
+          <w:rFonts w:eastAsia="Times New Roman" w:cs="Times New Roman" w:ascii="Courier New" w:hAnsi="Courier New"/>
+          <w:b w:val="false"/>
+          <w:bCs w:val="false"/>
+          <w:color w:val="333333"/>
+          <w:sz w:val="18"/>
+          <w:szCs w:val="21"/>
+          <w:lang w:val="ru-RU" w:eastAsia="ru-RU"/>
+        </w:rPr>
+        <w:t>);</w:t>
+      </w:r>
+    </w:p>
+    <w:p>
+      <w:pPr>
+        <w:pStyle w:val="Normal"/>
+        <w:widowControl/>
+        <w:rPr>
+          <w:rFonts w:ascii="Courier New" w:hAnsi="Courier New" w:eastAsia="Times New Roman" w:cs="Times New Roman"/>
+          <w:b w:val="false"/>
+          <w:bCs w:val="false"/>
+          <w:color w:val="333333"/>
+          <w:sz w:val="18"/>
+          <w:szCs w:val="21"/>
+          <w:lang w:eastAsia="ru-RU"/>
+        </w:rPr>
+      </w:pPr>
+      <w:r>
+        <w:rPr>
+          <w:rFonts w:eastAsia="Times New Roman" w:cs="Times New Roman" w:ascii="Times New Roman" w:hAnsi="Times New Roman"/>
+          <w:b/>
+          <w:color w:val="333333"/>
+          <w:sz w:val="28"/>
+          <w:szCs w:val="21"/>
+          <w:lang w:val="ru-RU" w:eastAsia="ru-RU"/>
+        </w:rPr>
+      </w:r>
+    </w:p>
+    <w:p>
+      <w:pPr>
+        <w:pStyle w:val="Normal"/>
+        <w:widowControl/>
+        <w:rPr>
+          <w:rFonts w:ascii="Courier New" w:hAnsi="Courier New" w:eastAsia="Times New Roman" w:cs="Times New Roman"/>
+          <w:b w:val="false"/>
+          <w:bCs w:val="false"/>
+          <w:color w:val="333333"/>
+          <w:sz w:val="18"/>
+          <w:szCs w:val="21"/>
+          <w:lang w:eastAsia="ru-RU"/>
+        </w:rPr>
+      </w:pPr>
+      <w:r>
+        <w:rPr>
+          <w:rFonts w:eastAsia="Times New Roman" w:cs="Times New Roman" w:ascii="Courier New" w:hAnsi="Courier New"/>
+          <w:b w:val="false"/>
+          <w:bCs w:val="false"/>
+          <w:color w:val="333333"/>
+          <w:sz w:val="18"/>
+          <w:szCs w:val="21"/>
+          <w:lang w:val="ru-RU" w:eastAsia="ru-RU"/>
         </w:rPr>
         <w:t>CREATE TABLE people (</w:t>
       </w:r>
@@ -3374,7 +4014,7 @@
           <w:color w:val="333333"/>
           <w:sz w:val="18"/>
           <w:szCs w:val="21"/>
-          <w:lang w:eastAsia="ru-RU"/>
+          <w:lang w:val="ru-RU" w:eastAsia="ru-RU"/>
         </w:rPr>
         <w:t xml:space="preserve">    </w:t>
       </w:r>
@@ -3386,7 +4026,7 @@
           <w:color w:val="333333"/>
           <w:sz w:val="18"/>
           <w:szCs w:val="21"/>
-          <w:lang w:eastAsia="ru-RU"/>
+          <w:lang w:val="ru-RU" w:eastAsia="ru-RU"/>
         </w:rPr>
         <w:t>id BIGSERIAL NOT NULL PRIMARY KEY,</w:t>
       </w:r>
@@ -3413,7 +4053,7 @@
           <w:color w:val="333333"/>
           <w:sz w:val="18"/>
           <w:szCs w:val="21"/>
-          <w:lang w:eastAsia="ru-RU"/>
+          <w:lang w:val="ru-RU" w:eastAsia="ru-RU"/>
         </w:rPr>
         <w:t xml:space="preserve">    </w:t>
       </w:r>
@@ -3425,7 +4065,7 @@
           <w:color w:val="333333"/>
           <w:sz w:val="18"/>
           <w:szCs w:val="21"/>
-          <w:lang w:eastAsia="ru-RU"/>
+          <w:lang w:val="ru-RU" w:eastAsia="ru-RU"/>
         </w:rPr>
         <w:t>first_name VARCHAR(20) NOT NULL,</w:t>
       </w:r>
@@ -3452,7 +4092,7 @@
           <w:color w:val="333333"/>
           <w:sz w:val="18"/>
           <w:szCs w:val="21"/>
-          <w:lang w:eastAsia="ru-RU"/>
+          <w:lang w:val="ru-RU" w:eastAsia="ru-RU"/>
         </w:rPr>
         <w:t xml:space="preserve">    </w:t>
       </w:r>
@@ -3464,7 +4104,7 @@
           <w:color w:val="333333"/>
           <w:sz w:val="18"/>
           <w:szCs w:val="21"/>
-          <w:lang w:eastAsia="ru-RU"/>
+          <w:lang w:val="ru-RU" w:eastAsia="ru-RU"/>
         </w:rPr>
         <w:t>last_name VARCHAR(20) NOT NULL,</w:t>
       </w:r>
@@ -3491,7 +4131,7 @@
           <w:color w:val="333333"/>
           <w:sz w:val="18"/>
           <w:szCs w:val="21"/>
-          <w:lang w:eastAsia="ru-RU"/>
+          <w:lang w:val="ru-RU" w:eastAsia="ru-RU"/>
         </w:rPr>
         <w:t xml:space="preserve">    </w:t>
       </w:r>
@@ -3503,7 +4143,7 @@
           <w:color w:val="333333"/>
           <w:sz w:val="18"/>
           <w:szCs w:val="21"/>
-          <w:lang w:eastAsia="ru-RU"/>
+          <w:lang w:val="ru-RU" w:eastAsia="ru-RU"/>
         </w:rPr>
         <w:t>father_name VARCHAR(20),</w:t>
       </w:r>
@@ -3530,7 +4170,7 @@
           <w:color w:val="333333"/>
           <w:sz w:val="18"/>
           <w:szCs w:val="21"/>
-          <w:lang w:eastAsia="ru-RU"/>
+          <w:lang w:val="ru-RU" w:eastAsia="ru-RU"/>
         </w:rPr>
         <w:t xml:space="preserve">    </w:t>
       </w:r>
@@ -3542,7 +4182,7 @@
           <w:color w:val="333333"/>
           <w:sz w:val="18"/>
           <w:szCs w:val="21"/>
-          <w:lang w:eastAsia="ru-RU"/>
+          <w:lang w:val="ru-RU" w:eastAsia="ru-RU"/>
         </w:rPr>
         <w:t>birthday DATE,</w:t>
       </w:r>
@@ -3569,7 +4209,7 @@
           <w:color w:val="333333"/>
           <w:sz w:val="18"/>
           <w:szCs w:val="21"/>
-          <w:lang w:eastAsia="ru-RU"/>
+          <w:lang w:val="ru-RU" w:eastAsia="ru-RU"/>
         </w:rPr>
         <w:t xml:space="preserve">    </w:t>
       </w:r>
@@ -3581,7 +4221,7 @@
           <w:color w:val="333333"/>
           <w:sz w:val="18"/>
           <w:szCs w:val="21"/>
-          <w:lang w:eastAsia="ru-RU"/>
+          <w:lang w:val="ru-RU" w:eastAsia="ru-RU"/>
         </w:rPr>
         <w:t>max_age INTEGER,</w:t>
       </w:r>
@@ -3608,7 +4248,7 @@
           <w:color w:val="333333"/>
           <w:sz w:val="18"/>
           <w:szCs w:val="21"/>
-          <w:lang w:eastAsia="ru-RU"/>
+          <w:lang w:val="ru-RU" w:eastAsia="ru-RU"/>
         </w:rPr>
         <w:t xml:space="preserve">    </w:t>
       </w:r>
@@ -3620,34 +4260,34 @@
           <w:color w:val="333333"/>
           <w:sz w:val="18"/>
           <w:szCs w:val="21"/>
-          <w:lang w:eastAsia="ru-RU"/>
-        </w:rPr>
-        <w:t>action_id BIGINT, --REFERENCES actions(id),</w:t>
-      </w:r>
-    </w:p>
-    <w:p>
-      <w:pPr>
-        <w:pStyle w:val="Normal"/>
-        <w:widowControl/>
-        <w:rPr>
-          <w:rFonts w:ascii="Courier New" w:hAnsi="Courier New" w:eastAsia="Times New Roman" w:cs="Times New Roman"/>
-          <w:b w:val="false"/>
-          <w:bCs w:val="false"/>
-          <w:color w:val="333333"/>
-          <w:sz w:val="18"/>
-          <w:szCs w:val="21"/>
-          <w:lang w:eastAsia="ru-RU"/>
-        </w:rPr>
-      </w:pPr>
-      <w:r>
-        <w:rPr>
-          <w:rFonts w:eastAsia="Times New Roman" w:cs="Times New Roman" w:ascii="Courier New" w:hAnsi="Courier New"/>
-          <w:b w:val="false"/>
-          <w:bCs w:val="false"/>
-          <w:color w:val="333333"/>
-          <w:sz w:val="18"/>
-          <w:szCs w:val="21"/>
-          <w:lang w:eastAsia="ru-RU"/>
+          <w:lang w:val="ru-RU" w:eastAsia="ru-RU"/>
+        </w:rPr>
+        <w:t>action_id BIGINT REFERENCES actions(id),</w:t>
+      </w:r>
+    </w:p>
+    <w:p>
+      <w:pPr>
+        <w:pStyle w:val="Normal"/>
+        <w:widowControl/>
+        <w:rPr>
+          <w:rFonts w:ascii="Courier New" w:hAnsi="Courier New" w:eastAsia="Times New Roman" w:cs="Times New Roman"/>
+          <w:b w:val="false"/>
+          <w:bCs w:val="false"/>
+          <w:color w:val="333333"/>
+          <w:sz w:val="18"/>
+          <w:szCs w:val="21"/>
+          <w:lang w:eastAsia="ru-RU"/>
+        </w:rPr>
+      </w:pPr>
+      <w:r>
+        <w:rPr>
+          <w:rFonts w:eastAsia="Times New Roman" w:cs="Times New Roman" w:ascii="Courier New" w:hAnsi="Courier New"/>
+          <w:b w:val="false"/>
+          <w:bCs w:val="false"/>
+          <w:color w:val="333333"/>
+          <w:sz w:val="18"/>
+          <w:szCs w:val="21"/>
+          <w:lang w:val="ru-RU" w:eastAsia="ru-RU"/>
         </w:rPr>
         <w:t xml:space="preserve">    </w:t>
       </w:r>
@@ -3659,7 +4299,7 @@
           <w:color w:val="333333"/>
           <w:sz w:val="18"/>
           <w:szCs w:val="21"/>
-          <w:lang w:eastAsia="ru-RU"/>
+          <w:lang w:val="ru-RU" w:eastAsia="ru-RU"/>
         </w:rPr>
         <w:t>body_shape_id BIGINT REFERENCES body_shapes(id),</w:t>
       </w:r>
@@ -3686,7 +4326,7 @@
           <w:color w:val="333333"/>
           <w:sz w:val="18"/>
           <w:szCs w:val="21"/>
-          <w:lang w:eastAsia="ru-RU"/>
+          <w:lang w:val="ru-RU" w:eastAsia="ru-RU"/>
         </w:rPr>
         <w:t xml:space="preserve">    </w:t>
       </w:r>
@@ -3698,34 +4338,34 @@
           <w:color w:val="333333"/>
           <w:sz w:val="18"/>
           <w:szCs w:val="21"/>
-          <w:lang w:eastAsia="ru-RU"/>
-        </w:rPr>
-        <w:t>state_id BIGINT, -- REFERENCES states(id),</w:t>
-      </w:r>
-    </w:p>
-    <w:p>
-      <w:pPr>
-        <w:pStyle w:val="Normal"/>
-        <w:widowControl/>
-        <w:rPr>
-          <w:rFonts w:ascii="Courier New" w:hAnsi="Courier New" w:eastAsia="Times New Roman" w:cs="Times New Roman"/>
-          <w:b w:val="false"/>
-          <w:bCs w:val="false"/>
-          <w:color w:val="333333"/>
-          <w:sz w:val="18"/>
-          <w:szCs w:val="21"/>
-          <w:lang w:eastAsia="ru-RU"/>
-        </w:rPr>
-      </w:pPr>
-      <w:r>
-        <w:rPr>
-          <w:rFonts w:eastAsia="Times New Roman" w:cs="Times New Roman" w:ascii="Courier New" w:hAnsi="Courier New"/>
-          <w:b w:val="false"/>
-          <w:bCs w:val="false"/>
-          <w:color w:val="333333"/>
-          <w:sz w:val="18"/>
-          <w:szCs w:val="21"/>
-          <w:lang w:eastAsia="ru-RU"/>
+          <w:lang w:val="ru-RU" w:eastAsia="ru-RU"/>
+        </w:rPr>
+        <w:t>state_id BIGINT REFERENCES states(id),</w:t>
+      </w:r>
+    </w:p>
+    <w:p>
+      <w:pPr>
+        <w:pStyle w:val="Normal"/>
+        <w:widowControl/>
+        <w:rPr>
+          <w:rFonts w:ascii="Courier New" w:hAnsi="Courier New" w:eastAsia="Times New Roman" w:cs="Times New Roman"/>
+          <w:b w:val="false"/>
+          <w:bCs w:val="false"/>
+          <w:color w:val="333333"/>
+          <w:sz w:val="18"/>
+          <w:szCs w:val="21"/>
+          <w:lang w:eastAsia="ru-RU"/>
+        </w:rPr>
+      </w:pPr>
+      <w:r>
+        <w:rPr>
+          <w:rFonts w:eastAsia="Times New Roman" w:cs="Times New Roman" w:ascii="Courier New" w:hAnsi="Courier New"/>
+          <w:b w:val="false"/>
+          <w:bCs w:val="false"/>
+          <w:color w:val="333333"/>
+          <w:sz w:val="18"/>
+          <w:szCs w:val="21"/>
+          <w:lang w:val="ru-RU" w:eastAsia="ru-RU"/>
         </w:rPr>
         <w:t xml:space="preserve">    </w:t>
       </w:r>
@@ -3737,7 +4377,7 @@
           <w:color w:val="333333"/>
           <w:sz w:val="18"/>
           <w:szCs w:val="21"/>
-          <w:lang w:eastAsia="ru-RU"/>
+          <w:lang w:val="ru-RU" w:eastAsia="ru-RU"/>
         </w:rPr>
         <w:t>gender genders</w:t>
       </w:r>
@@ -3764,7 +4404,7 @@
           <w:color w:val="333333"/>
           <w:sz w:val="18"/>
           <w:szCs w:val="21"/>
-          <w:lang w:eastAsia="ru-RU"/>
+          <w:lang w:val="ru-RU" w:eastAsia="ru-RU"/>
         </w:rPr>
         <w:t>);</w:t>
       </w:r>
@@ -3784,59 +4424,170 @@
         </w:rPr>
       </w:pPr>
       <w:r>
-        <w:rPr/>
-      </w:r>
-    </w:p>
-    <w:p>
-      <w:pPr>
-        <w:pStyle w:val="Normal"/>
-        <w:widowControl/>
-        <w:rPr>
-          <w:rFonts w:ascii="Courier New" w:hAnsi="Courier New" w:eastAsia="Times New Roman" w:cs="Times New Roman"/>
-          <w:b w:val="false"/>
-          <w:bCs w:val="false"/>
-          <w:color w:val="333333"/>
-          <w:sz w:val="18"/>
-          <w:szCs w:val="21"/>
-          <w:lang w:eastAsia="ru-RU"/>
-        </w:rPr>
-      </w:pPr>
-      <w:r>
-        <w:rPr>
-          <w:rFonts w:eastAsia="Times New Roman" w:cs="Times New Roman" w:ascii="Courier New" w:hAnsi="Courier New"/>
-          <w:b w:val="false"/>
-          <w:bCs w:val="false"/>
-          <w:color w:val="333333"/>
-          <w:sz w:val="18"/>
-          <w:szCs w:val="21"/>
-          <w:lang w:eastAsia="ru-RU"/>
-        </w:rPr>
-        <w:t>CREATE TABLE actions (</w:t>
-      </w:r>
-    </w:p>
-    <w:p>
-      <w:pPr>
-        <w:pStyle w:val="Normal"/>
-        <w:widowControl/>
-        <w:rPr>
-          <w:rFonts w:ascii="Courier New" w:hAnsi="Courier New" w:eastAsia="Times New Roman" w:cs="Times New Roman"/>
-          <w:b w:val="false"/>
-          <w:bCs w:val="false"/>
-          <w:color w:val="333333"/>
-          <w:sz w:val="18"/>
-          <w:szCs w:val="21"/>
-          <w:lang w:eastAsia="ru-RU"/>
-        </w:rPr>
-      </w:pPr>
-      <w:r>
-        <w:rPr>
-          <w:rFonts w:eastAsia="Times New Roman" w:cs="Times New Roman" w:ascii="Courier New" w:hAnsi="Courier New"/>
-          <w:b w:val="false"/>
-          <w:bCs w:val="false"/>
-          <w:color w:val="333333"/>
-          <w:sz w:val="18"/>
-          <w:szCs w:val="21"/>
-          <w:lang w:eastAsia="ru-RU"/>
+        <w:rPr>
+          <w:rFonts w:eastAsia="Times New Roman" w:cs="Times New Roman" w:ascii="Times New Roman" w:hAnsi="Times New Roman"/>
+          <w:b/>
+          <w:color w:val="333333"/>
+          <w:sz w:val="28"/>
+          <w:szCs w:val="21"/>
+          <w:lang w:val="ru-RU" w:eastAsia="ru-RU"/>
+        </w:rPr>
+      </w:r>
+    </w:p>
+    <w:p>
+      <w:pPr>
+        <w:pStyle w:val="Normal"/>
+        <w:widowControl/>
+        <w:rPr>
+          <w:rFonts w:ascii="Courier New" w:hAnsi="Courier New" w:eastAsia="Times New Roman" w:cs="Times New Roman"/>
+          <w:b w:val="false"/>
+          <w:bCs w:val="false"/>
+          <w:color w:val="333333"/>
+          <w:sz w:val="18"/>
+          <w:szCs w:val="21"/>
+          <w:lang w:eastAsia="ru-RU"/>
+        </w:rPr>
+      </w:pPr>
+      <w:r>
+        <w:rPr>
+          <w:rFonts w:eastAsia="Times New Roman" w:cs="Times New Roman" w:ascii="Times New Roman" w:hAnsi="Times New Roman"/>
+          <w:b/>
+          <w:color w:val="333333"/>
+          <w:sz w:val="28"/>
+          <w:szCs w:val="21"/>
+          <w:lang w:val="ru-RU" w:eastAsia="ru-RU"/>
+        </w:rPr>
+      </w:r>
+    </w:p>
+    <w:p>
+      <w:pPr>
+        <w:pStyle w:val="Normal"/>
+        <w:widowControl/>
+        <w:rPr>
+          <w:rFonts w:ascii="Courier New" w:hAnsi="Courier New" w:eastAsia="Times New Roman" w:cs="Times New Roman"/>
+          <w:b w:val="false"/>
+          <w:bCs w:val="false"/>
+          <w:color w:val="333333"/>
+          <w:sz w:val="18"/>
+          <w:szCs w:val="21"/>
+          <w:lang w:eastAsia="ru-RU"/>
+        </w:rPr>
+      </w:pPr>
+      <w:r>
+        <w:rPr>
+          <w:rFonts w:eastAsia="Times New Roman" w:cs="Times New Roman" w:ascii="Courier New" w:hAnsi="Courier New"/>
+          <w:b w:val="false"/>
+          <w:bCs w:val="false"/>
+          <w:color w:val="333333"/>
+          <w:sz w:val="18"/>
+          <w:szCs w:val="21"/>
+          <w:lang w:val="ru-RU" w:eastAsia="ru-RU"/>
+        </w:rPr>
+        <w:t>ALTER TABLE people ADD FOREIGN KEY (action_id) REFERENCES actions(id);</w:t>
+      </w:r>
+    </w:p>
+    <w:p>
+      <w:pPr>
+        <w:pStyle w:val="Normal"/>
+        <w:widowControl/>
+        <w:rPr>
+          <w:rFonts w:ascii="Courier New" w:hAnsi="Courier New" w:eastAsia="Times New Roman" w:cs="Times New Roman"/>
+          <w:b w:val="false"/>
+          <w:bCs w:val="false"/>
+          <w:color w:val="333333"/>
+          <w:sz w:val="18"/>
+          <w:szCs w:val="21"/>
+          <w:lang w:eastAsia="ru-RU"/>
+        </w:rPr>
+      </w:pPr>
+      <w:r>
+        <w:rPr>
+          <w:rFonts w:eastAsia="Times New Roman" w:cs="Times New Roman" w:ascii="Courier New" w:hAnsi="Courier New"/>
+          <w:b w:val="false"/>
+          <w:bCs w:val="false"/>
+          <w:color w:val="333333"/>
+          <w:sz w:val="18"/>
+          <w:szCs w:val="21"/>
+          <w:lang w:val="ru-RU" w:eastAsia="ru-RU"/>
+        </w:rPr>
+        <w:t>ALTER TABLE people ADD FOREIGN KEY (state_id) REFERENCES states(id);</w:t>
+      </w:r>
+    </w:p>
+    <w:p>
+      <w:pPr>
+        <w:pStyle w:val="Normal"/>
+        <w:widowControl/>
+        <w:rPr>
+          <w:rFonts w:ascii="Courier New" w:hAnsi="Courier New" w:eastAsia="Times New Roman" w:cs="Times New Roman"/>
+          <w:b w:val="false"/>
+          <w:bCs w:val="false"/>
+          <w:color w:val="333333"/>
+          <w:sz w:val="18"/>
+          <w:szCs w:val="21"/>
+          <w:lang w:eastAsia="ru-RU"/>
+        </w:rPr>
+      </w:pPr>
+      <w:r>
+        <w:rPr>
+          <w:rFonts w:eastAsia="Times New Roman" w:cs="Times New Roman" w:ascii="Times New Roman" w:hAnsi="Times New Roman"/>
+          <w:b/>
+          <w:color w:val="333333"/>
+          <w:sz w:val="28"/>
+          <w:szCs w:val="21"/>
+          <w:lang w:val="ru-RU" w:eastAsia="ru-RU"/>
+        </w:rPr>
+      </w:r>
+    </w:p>
+    <w:p>
+      <w:pPr>
+        <w:pStyle w:val="Normal"/>
+        <w:widowControl/>
+        <w:rPr>
+          <w:rFonts w:ascii="Courier New" w:hAnsi="Courier New" w:eastAsia="Times New Roman" w:cs="Times New Roman"/>
+          <w:b w:val="false"/>
+          <w:bCs w:val="false"/>
+          <w:color w:val="333333"/>
+          <w:sz w:val="18"/>
+          <w:szCs w:val="21"/>
+          <w:lang w:eastAsia="ru-RU"/>
+        </w:rPr>
+      </w:pPr>
+      <w:r>
+        <w:rPr>
+          <w:rFonts w:eastAsia="Times New Roman" w:cs="Times New Roman" w:ascii="Courier New" w:hAnsi="Courier New"/>
+          <w:b w:val="false"/>
+          <w:bCs w:val="false"/>
+          <w:color w:val="333333"/>
+          <w:sz w:val="18"/>
+          <w:szCs w:val="21"/>
+          <w:lang w:val="ru-RU" w:eastAsia="ru-RU"/>
+        </w:rPr>
+        <w:t>CREATE TABLE feelings (</w:t>
+      </w:r>
+    </w:p>
+    <w:p>
+      <w:pPr>
+        <w:pStyle w:val="Normal"/>
+        <w:widowControl/>
+        <w:rPr>
+          <w:rFonts w:ascii="Courier New" w:hAnsi="Courier New" w:eastAsia="Times New Roman" w:cs="Times New Roman"/>
+          <w:b w:val="false"/>
+          <w:bCs w:val="false"/>
+          <w:color w:val="333333"/>
+          <w:sz w:val="18"/>
+          <w:szCs w:val="21"/>
+          <w:lang w:eastAsia="ru-RU"/>
+        </w:rPr>
+      </w:pPr>
+      <w:r>
+        <w:rPr>
+          <w:rFonts w:eastAsia="Times New Roman" w:cs="Times New Roman" w:ascii="Courier New" w:hAnsi="Courier New"/>
+          <w:b w:val="false"/>
+          <w:bCs w:val="false"/>
+          <w:color w:val="333333"/>
+          <w:sz w:val="18"/>
+          <w:szCs w:val="21"/>
+          <w:lang w:val="ru-RU" w:eastAsia="ru-RU"/>
         </w:rPr>
         <w:t xml:space="preserve">    </w:t>
       </w:r>
@@ -3848,7 +4599,7 @@
           <w:color w:val="333333"/>
           <w:sz w:val="18"/>
           <w:szCs w:val="21"/>
-          <w:lang w:eastAsia="ru-RU"/>
+          <w:lang w:val="ru-RU" w:eastAsia="ru-RU"/>
         </w:rPr>
         <w:t>id BIGSERIAL NOT NULL PRIMARY KEY,</w:t>
       </w:r>
@@ -3875,7 +4626,7 @@
           <w:color w:val="333333"/>
           <w:sz w:val="18"/>
           <w:szCs w:val="21"/>
-          <w:lang w:eastAsia="ru-RU"/>
+          <w:lang w:val="ru-RU" w:eastAsia="ru-RU"/>
         </w:rPr>
         <w:t xml:space="preserve">    </w:t>
       </w:r>
@@ -3887,34 +4638,34 @@
           <w:color w:val="333333"/>
           <w:sz w:val="18"/>
           <w:szCs w:val="21"/>
-          <w:lang w:eastAsia="ru-RU"/>
-        </w:rPr>
-        <w:t>owner_id BIGINT REFERENCES people(id) NOT NULL,</w:t>
-      </w:r>
-    </w:p>
-    <w:p>
-      <w:pPr>
-        <w:pStyle w:val="Normal"/>
-        <w:widowControl/>
-        <w:rPr>
-          <w:rFonts w:ascii="Courier New" w:hAnsi="Courier New" w:eastAsia="Times New Roman" w:cs="Times New Roman"/>
-          <w:b w:val="false"/>
-          <w:bCs w:val="false"/>
-          <w:color w:val="333333"/>
-          <w:sz w:val="18"/>
-          <w:szCs w:val="21"/>
-          <w:lang w:eastAsia="ru-RU"/>
-        </w:rPr>
-      </w:pPr>
-      <w:r>
-        <w:rPr>
-          <w:rFonts w:eastAsia="Times New Roman" w:cs="Times New Roman" w:ascii="Courier New" w:hAnsi="Courier New"/>
-          <w:b w:val="false"/>
-          <w:bCs w:val="false"/>
-          <w:color w:val="333333"/>
-          <w:sz w:val="18"/>
-          <w:szCs w:val="21"/>
-          <w:lang w:eastAsia="ru-RU"/>
+          <w:lang w:val="ru-RU" w:eastAsia="ru-RU"/>
+        </w:rPr>
+        <w:t>owner_id BIGINT REFERENCES people(id),</w:t>
+      </w:r>
+    </w:p>
+    <w:p>
+      <w:pPr>
+        <w:pStyle w:val="Normal"/>
+        <w:widowControl/>
+        <w:rPr>
+          <w:rFonts w:ascii="Courier New" w:hAnsi="Courier New" w:eastAsia="Times New Roman" w:cs="Times New Roman"/>
+          <w:b w:val="false"/>
+          <w:bCs w:val="false"/>
+          <w:color w:val="333333"/>
+          <w:sz w:val="18"/>
+          <w:szCs w:val="21"/>
+          <w:lang w:eastAsia="ru-RU"/>
+        </w:rPr>
+      </w:pPr>
+      <w:r>
+        <w:rPr>
+          <w:rFonts w:eastAsia="Times New Roman" w:cs="Times New Roman" w:ascii="Courier New" w:hAnsi="Courier New"/>
+          <w:b w:val="false"/>
+          <w:bCs w:val="false"/>
+          <w:color w:val="333333"/>
+          <w:sz w:val="18"/>
+          <w:szCs w:val="21"/>
+          <w:lang w:val="ru-RU" w:eastAsia="ru-RU"/>
         </w:rPr>
         <w:t xml:space="preserve">    </w:t>
       </w:r>
@@ -3926,34 +4677,113 @@
           <w:color w:val="333333"/>
           <w:sz w:val="18"/>
           <w:szCs w:val="21"/>
-          <w:lang w:eastAsia="ru-RU"/>
-        </w:rPr>
-        <w:t>name VARCHAR(20) NOT NULL,</w:t>
-      </w:r>
-    </w:p>
-    <w:p>
-      <w:pPr>
-        <w:pStyle w:val="Normal"/>
-        <w:widowControl/>
-        <w:rPr>
-          <w:rFonts w:ascii="Courier New" w:hAnsi="Courier New" w:eastAsia="Times New Roman" w:cs="Times New Roman"/>
-          <w:b w:val="false"/>
-          <w:bCs w:val="false"/>
-          <w:color w:val="333333"/>
-          <w:sz w:val="18"/>
-          <w:szCs w:val="21"/>
-          <w:lang w:eastAsia="ru-RU"/>
-        </w:rPr>
-      </w:pPr>
-      <w:r>
-        <w:rPr>
-          <w:rFonts w:eastAsia="Times New Roman" w:cs="Times New Roman" w:ascii="Courier New" w:hAnsi="Courier New"/>
-          <w:b w:val="false"/>
-          <w:bCs w:val="false"/>
-          <w:color w:val="333333"/>
-          <w:sz w:val="18"/>
-          <w:szCs w:val="21"/>
-          <w:lang w:eastAsia="ru-RU"/>
+          <w:lang w:val="ru-RU" w:eastAsia="ru-RU"/>
+        </w:rPr>
+        <w:t>emotion_id BIGINT REFERENCES emotions(id)</w:t>
+      </w:r>
+    </w:p>
+    <w:p>
+      <w:pPr>
+        <w:pStyle w:val="Normal"/>
+        <w:widowControl/>
+        <w:rPr>
+          <w:rFonts w:ascii="Courier New" w:hAnsi="Courier New" w:eastAsia="Times New Roman" w:cs="Times New Roman"/>
+          <w:b w:val="false"/>
+          <w:bCs w:val="false"/>
+          <w:color w:val="333333"/>
+          <w:sz w:val="18"/>
+          <w:szCs w:val="21"/>
+          <w:lang w:eastAsia="ru-RU"/>
+        </w:rPr>
+      </w:pPr>
+      <w:r>
+        <w:rPr>
+          <w:rFonts w:eastAsia="Times New Roman" w:cs="Times New Roman" w:ascii="Courier New" w:hAnsi="Courier New"/>
+          <w:b w:val="false"/>
+          <w:bCs w:val="false"/>
+          <w:color w:val="333333"/>
+          <w:sz w:val="18"/>
+          <w:szCs w:val="21"/>
+          <w:lang w:val="ru-RU" w:eastAsia="ru-RU"/>
+        </w:rPr>
+        <w:t>);</w:t>
+      </w:r>
+    </w:p>
+    <w:p>
+      <w:pPr>
+        <w:pStyle w:val="Normal"/>
+        <w:widowControl/>
+        <w:rPr>
+          <w:rFonts w:ascii="Courier New" w:hAnsi="Courier New" w:eastAsia="Times New Roman" w:cs="Times New Roman"/>
+          <w:b w:val="false"/>
+          <w:bCs w:val="false"/>
+          <w:color w:val="333333"/>
+          <w:sz w:val="18"/>
+          <w:szCs w:val="21"/>
+          <w:lang w:eastAsia="ru-RU"/>
+        </w:rPr>
+      </w:pPr>
+      <w:r>
+        <w:rPr>
+          <w:rFonts w:eastAsia="Times New Roman" w:cs="Times New Roman" w:ascii="Times New Roman" w:hAnsi="Times New Roman"/>
+          <w:b/>
+          <w:color w:val="333333"/>
+          <w:sz w:val="28"/>
+          <w:szCs w:val="21"/>
+          <w:lang w:val="ru-RU" w:eastAsia="ru-RU"/>
+        </w:rPr>
+      </w:r>
+    </w:p>
+    <w:p>
+      <w:pPr>
+        <w:pStyle w:val="Normal"/>
+        <w:widowControl/>
+        <w:rPr>
+          <w:rFonts w:ascii="Courier New" w:hAnsi="Courier New" w:eastAsia="Times New Roman" w:cs="Times New Roman"/>
+          <w:b w:val="false"/>
+          <w:bCs w:val="false"/>
+          <w:color w:val="333333"/>
+          <w:sz w:val="18"/>
+          <w:szCs w:val="21"/>
+          <w:lang w:eastAsia="ru-RU"/>
+        </w:rPr>
+      </w:pPr>
+      <w:r>
+        <w:rPr>
+          <w:rFonts w:eastAsia="Times New Roman" w:cs="Times New Roman" w:ascii="Courier New" w:hAnsi="Courier New"/>
+          <w:b w:val="false"/>
+          <w:bCs w:val="false"/>
+          <w:color w:val="333333"/>
+          <w:sz w:val="18"/>
+          <w:szCs w:val="21"/>
+          <w:lang w:val="ru-RU" w:eastAsia="ru-RU"/>
+        </w:rPr>
+        <w:t>CREATE TABLE miracles (</w:t>
+      </w:r>
+    </w:p>
+    <w:p>
+      <w:pPr>
+        <w:pStyle w:val="Normal"/>
+        <w:widowControl/>
+        <w:rPr>
+          <w:rFonts w:ascii="Courier New" w:hAnsi="Courier New" w:eastAsia="Times New Roman" w:cs="Times New Roman"/>
+          <w:b w:val="false"/>
+          <w:bCs w:val="false"/>
+          <w:color w:val="333333"/>
+          <w:sz w:val="18"/>
+          <w:szCs w:val="21"/>
+          <w:lang w:eastAsia="ru-RU"/>
+        </w:rPr>
+      </w:pPr>
+      <w:r>
+        <w:rPr>
+          <w:rFonts w:eastAsia="Times New Roman" w:cs="Times New Roman" w:ascii="Courier New" w:hAnsi="Courier New"/>
+          <w:b w:val="false"/>
+          <w:bCs w:val="false"/>
+          <w:color w:val="333333"/>
+          <w:sz w:val="18"/>
+          <w:szCs w:val="21"/>
+          <w:lang w:val="ru-RU" w:eastAsia="ru-RU"/>
         </w:rPr>
         <w:t xml:space="preserve">    </w:t>
       </w:r>
@@ -3965,34 +4795,34 @@
           <w:color w:val="333333"/>
           <w:sz w:val="18"/>
           <w:szCs w:val="21"/>
-          <w:lang w:eastAsia="ru-RU"/>
-        </w:rPr>
-        <w:t>difficulty difficulties NOT NULL,</w:t>
-      </w:r>
-    </w:p>
-    <w:p>
-      <w:pPr>
-        <w:pStyle w:val="Normal"/>
-        <w:widowControl/>
-        <w:rPr>
-          <w:rFonts w:ascii="Courier New" w:hAnsi="Courier New" w:eastAsia="Times New Roman" w:cs="Times New Roman"/>
-          <w:b w:val="false"/>
-          <w:bCs w:val="false"/>
-          <w:color w:val="333333"/>
-          <w:sz w:val="18"/>
-          <w:szCs w:val="21"/>
-          <w:lang w:eastAsia="ru-RU"/>
-        </w:rPr>
-      </w:pPr>
-      <w:r>
-        <w:rPr>
-          <w:rFonts w:eastAsia="Times New Roman" w:cs="Times New Roman" w:ascii="Courier New" w:hAnsi="Courier New"/>
-          <w:b w:val="false"/>
-          <w:bCs w:val="false"/>
-          <w:color w:val="333333"/>
-          <w:sz w:val="18"/>
-          <w:szCs w:val="21"/>
-          <w:lang w:eastAsia="ru-RU"/>
+          <w:lang w:val="ru-RU" w:eastAsia="ru-RU"/>
+        </w:rPr>
+        <w:t>id BIGSERIAL NOT NULL PRIMARY KEY,</w:t>
+      </w:r>
+    </w:p>
+    <w:p>
+      <w:pPr>
+        <w:pStyle w:val="Normal"/>
+        <w:widowControl/>
+        <w:rPr>
+          <w:rFonts w:ascii="Courier New" w:hAnsi="Courier New" w:eastAsia="Times New Roman" w:cs="Times New Roman"/>
+          <w:b w:val="false"/>
+          <w:bCs w:val="false"/>
+          <w:color w:val="333333"/>
+          <w:sz w:val="18"/>
+          <w:szCs w:val="21"/>
+          <w:lang w:eastAsia="ru-RU"/>
+        </w:rPr>
+      </w:pPr>
+      <w:r>
+        <w:rPr>
+          <w:rFonts w:eastAsia="Times New Roman" w:cs="Times New Roman" w:ascii="Courier New" w:hAnsi="Courier New"/>
+          <w:b w:val="false"/>
+          <w:bCs w:val="false"/>
+          <w:color w:val="333333"/>
+          <w:sz w:val="18"/>
+          <w:szCs w:val="21"/>
+          <w:lang w:val="ru-RU" w:eastAsia="ru-RU"/>
         </w:rPr>
         <w:t xml:space="preserve">    </w:t>
       </w:r>
@@ -4004,34 +4834,34 @@
           <w:color w:val="333333"/>
           <w:sz w:val="18"/>
           <w:szCs w:val="21"/>
-          <w:lang w:eastAsia="ru-RU"/>
-        </w:rPr>
-        <w:t>start_time TIMESTAMP,</w:t>
-      </w:r>
-    </w:p>
-    <w:p>
-      <w:pPr>
-        <w:pStyle w:val="Normal"/>
-        <w:widowControl/>
-        <w:rPr>
-          <w:rFonts w:ascii="Courier New" w:hAnsi="Courier New" w:eastAsia="Times New Roman" w:cs="Times New Roman"/>
-          <w:b w:val="false"/>
-          <w:bCs w:val="false"/>
-          <w:color w:val="333333"/>
-          <w:sz w:val="18"/>
-          <w:szCs w:val="21"/>
-          <w:lang w:eastAsia="ru-RU"/>
-        </w:rPr>
-      </w:pPr>
-      <w:r>
-        <w:rPr>
-          <w:rFonts w:eastAsia="Times New Roman" w:cs="Times New Roman" w:ascii="Courier New" w:hAnsi="Courier New"/>
-          <w:b w:val="false"/>
-          <w:bCs w:val="false"/>
-          <w:color w:val="333333"/>
-          <w:sz w:val="18"/>
-          <w:szCs w:val="21"/>
-          <w:lang w:eastAsia="ru-RU"/>
+          <w:lang w:val="ru-RU" w:eastAsia="ru-RU"/>
+        </w:rPr>
+        <w:t>name VARCHAR(100) NOT NULL,</w:t>
+      </w:r>
+    </w:p>
+    <w:p>
+      <w:pPr>
+        <w:pStyle w:val="Normal"/>
+        <w:widowControl/>
+        <w:rPr>
+          <w:rFonts w:ascii="Courier New" w:hAnsi="Courier New" w:eastAsia="Times New Roman" w:cs="Times New Roman"/>
+          <w:b w:val="false"/>
+          <w:bCs w:val="false"/>
+          <w:color w:val="333333"/>
+          <w:sz w:val="18"/>
+          <w:szCs w:val="21"/>
+          <w:lang w:eastAsia="ru-RU"/>
+        </w:rPr>
+      </w:pPr>
+      <w:r>
+        <w:rPr>
+          <w:rFonts w:eastAsia="Times New Roman" w:cs="Times New Roman" w:ascii="Courier New" w:hAnsi="Courier New"/>
+          <w:b w:val="false"/>
+          <w:bCs w:val="false"/>
+          <w:color w:val="333333"/>
+          <w:sz w:val="18"/>
+          <w:szCs w:val="21"/>
+          <w:lang w:val="ru-RU" w:eastAsia="ru-RU"/>
         </w:rPr>
         <w:t xml:space="preserve">    </w:t>
       </w:r>
@@ -4043,34 +4873,112 @@
           <w:color w:val="333333"/>
           <w:sz w:val="18"/>
           <w:szCs w:val="21"/>
-          <w:lang w:eastAsia="ru-RU"/>
-        </w:rPr>
-        <w:t>end_time TIMESTAMP</w:t>
-      </w:r>
-    </w:p>
-    <w:p>
-      <w:pPr>
-        <w:pStyle w:val="Normal"/>
-        <w:widowControl/>
-        <w:rPr>
-          <w:rFonts w:ascii="Courier New" w:hAnsi="Courier New" w:eastAsia="Times New Roman" w:cs="Times New Roman"/>
-          <w:b w:val="false"/>
-          <w:bCs w:val="false"/>
-          <w:color w:val="333333"/>
-          <w:sz w:val="18"/>
-          <w:szCs w:val="21"/>
-          <w:lang w:eastAsia="ru-RU"/>
-        </w:rPr>
-      </w:pPr>
-      <w:r>
-        <w:rPr>
-          <w:rFonts w:eastAsia="Times New Roman" w:cs="Times New Roman" w:ascii="Courier New" w:hAnsi="Courier New"/>
-          <w:b w:val="false"/>
-          <w:bCs w:val="false"/>
-          <w:color w:val="333333"/>
-          <w:sz w:val="18"/>
-          <w:szCs w:val="21"/>
-          <w:lang w:eastAsia="ru-RU"/>
+          <w:lang w:val="ru-RU" w:eastAsia="ru-RU"/>
+        </w:rPr>
+        <w:t>unesco_number BIGINT,</w:t>
+      </w:r>
+    </w:p>
+    <w:p>
+      <w:pPr>
+        <w:pStyle w:val="Normal"/>
+        <w:widowControl/>
+        <w:rPr>
+          <w:rFonts w:ascii="Courier New" w:hAnsi="Courier New" w:eastAsia="Times New Roman" w:cs="Times New Roman"/>
+          <w:b w:val="false"/>
+          <w:bCs w:val="false"/>
+          <w:color w:val="333333"/>
+          <w:sz w:val="18"/>
+          <w:szCs w:val="21"/>
+          <w:lang w:eastAsia="ru-RU"/>
+        </w:rPr>
+      </w:pPr>
+      <w:r>
+        <w:rPr>
+          <w:rFonts w:eastAsia="Times New Roman" w:cs="Times New Roman" w:ascii="Courier New" w:hAnsi="Courier New"/>
+          <w:b w:val="false"/>
+          <w:bCs w:val="false"/>
+          <w:color w:val="333333"/>
+          <w:sz w:val="18"/>
+          <w:szCs w:val="21"/>
+          <w:lang w:val="ru-RU" w:eastAsia="ru-RU"/>
+        </w:rPr>
+        <w:t xml:space="preserve">    </w:t>
+      </w:r>
+      <w:r>
+        <w:rPr>
+          <w:rFonts w:eastAsia="Times New Roman" w:cs="Times New Roman" w:ascii="Courier New" w:hAnsi="Courier New"/>
+          <w:b w:val="false"/>
+          <w:bCs w:val="false"/>
+          <w:color w:val="333333"/>
+          <w:sz w:val="18"/>
+          <w:szCs w:val="21"/>
+          <w:lang w:val="ru-RU" w:eastAsia="ru-RU"/>
+        </w:rPr>
+        <w:t>creation_date DATE,</w:t>
+      </w:r>
+    </w:p>
+    <w:p>
+      <w:pPr>
+        <w:pStyle w:val="Normal"/>
+        <w:widowControl/>
+        <w:rPr>
+          <w:rFonts w:ascii="Courier New" w:hAnsi="Courier New" w:eastAsia="Times New Roman" w:cs="Times New Roman"/>
+          <w:b w:val="false"/>
+          <w:bCs w:val="false"/>
+          <w:color w:val="333333"/>
+          <w:sz w:val="18"/>
+          <w:szCs w:val="21"/>
+          <w:lang w:eastAsia="ru-RU"/>
+        </w:rPr>
+      </w:pPr>
+      <w:r>
+        <w:rPr>
+          <w:rFonts w:eastAsia="Times New Roman" w:cs="Times New Roman" w:ascii="Courier New" w:hAnsi="Courier New"/>
+          <w:b w:val="false"/>
+          <w:bCs w:val="false"/>
+          <w:color w:val="333333"/>
+          <w:sz w:val="18"/>
+          <w:szCs w:val="21"/>
+          <w:lang w:val="ru-RU" w:eastAsia="ru-RU"/>
+        </w:rPr>
+        <w:t xml:space="preserve">    </w:t>
+      </w:r>
+      <w:r>
+        <w:rPr>
+          <w:rFonts w:eastAsia="Times New Roman" w:cs="Times New Roman" w:ascii="Courier New" w:hAnsi="Courier New"/>
+          <w:b w:val="false"/>
+          <w:bCs w:val="false"/>
+          <w:color w:val="333333"/>
+          <w:sz w:val="18"/>
+          <w:szCs w:val="21"/>
+          <w:lang w:val="ru-RU" w:eastAsia="ru-RU"/>
+        </w:rPr>
+        <w:t>loss_date DATE</w:t>
+      </w:r>
+    </w:p>
+    <w:p>
+      <w:pPr>
+        <w:pStyle w:val="Normal"/>
+        <w:widowControl/>
+        <w:rPr>
+          <w:rFonts w:ascii="Courier New" w:hAnsi="Courier New" w:eastAsia="Times New Roman" w:cs="Times New Roman"/>
+          <w:b w:val="false"/>
+          <w:bCs w:val="false"/>
+          <w:color w:val="333333"/>
+          <w:sz w:val="18"/>
+          <w:szCs w:val="21"/>
+          <w:lang w:eastAsia="ru-RU"/>
+        </w:rPr>
+      </w:pPr>
+      <w:r>
+        <w:rPr>
+          <w:rFonts w:eastAsia="Times New Roman" w:cs="Times New Roman" w:ascii="Courier New" w:hAnsi="Courier New"/>
+          <w:b w:val="false"/>
+          <w:bCs w:val="false"/>
+          <w:color w:val="333333"/>
+          <w:sz w:val="18"/>
+          <w:szCs w:val="21"/>
+          <w:lang w:val="ru-RU" w:eastAsia="ru-RU"/>
         </w:rPr>
         <w:t>);</w:t>
       </w:r>
@@ -4090,59 +4998,66 @@
         </w:rPr>
       </w:pPr>
       <w:r>
-        <w:rPr/>
-      </w:r>
-    </w:p>
-    <w:p>
-      <w:pPr>
-        <w:pStyle w:val="Normal"/>
-        <w:widowControl/>
-        <w:rPr>
-          <w:rFonts w:ascii="Courier New" w:hAnsi="Courier New" w:eastAsia="Times New Roman" w:cs="Times New Roman"/>
-          <w:b w:val="false"/>
-          <w:bCs w:val="false"/>
-          <w:color w:val="333333"/>
-          <w:sz w:val="18"/>
-          <w:szCs w:val="21"/>
-          <w:lang w:eastAsia="ru-RU"/>
-        </w:rPr>
-      </w:pPr>
-      <w:r>
-        <w:rPr>
-          <w:rFonts w:eastAsia="Times New Roman" w:cs="Times New Roman" w:ascii="Courier New" w:hAnsi="Courier New"/>
-          <w:b w:val="false"/>
-          <w:bCs w:val="false"/>
-          <w:color w:val="333333"/>
-          <w:sz w:val="18"/>
-          <w:szCs w:val="21"/>
-          <w:lang w:eastAsia="ru-RU"/>
-        </w:rPr>
-        <w:t>CREATE TABLE states (</w:t>
-      </w:r>
-    </w:p>
-    <w:p>
-      <w:pPr>
-        <w:pStyle w:val="Normal"/>
-        <w:widowControl/>
-        <w:rPr>
-          <w:rFonts w:ascii="Courier New" w:hAnsi="Courier New" w:eastAsia="Times New Roman" w:cs="Times New Roman"/>
-          <w:b w:val="false"/>
-          <w:bCs w:val="false"/>
-          <w:color w:val="333333"/>
-          <w:sz w:val="18"/>
-          <w:szCs w:val="21"/>
-          <w:lang w:eastAsia="ru-RU"/>
-        </w:rPr>
-      </w:pPr>
-      <w:r>
-        <w:rPr>
-          <w:rFonts w:eastAsia="Times New Roman" w:cs="Times New Roman" w:ascii="Courier New" w:hAnsi="Courier New"/>
-          <w:b w:val="false"/>
-          <w:bCs w:val="false"/>
-          <w:color w:val="333333"/>
-          <w:sz w:val="18"/>
-          <w:szCs w:val="21"/>
-          <w:lang w:eastAsia="ru-RU"/>
+        <w:rPr>
+          <w:rFonts w:eastAsia="Times New Roman" w:cs="Times New Roman" w:ascii="Times New Roman" w:hAnsi="Times New Roman"/>
+          <w:b/>
+          <w:color w:val="333333"/>
+          <w:sz w:val="28"/>
+          <w:szCs w:val="21"/>
+          <w:lang w:val="ru-RU" w:eastAsia="ru-RU"/>
+        </w:rPr>
+      </w:r>
+    </w:p>
+    <w:p>
+      <w:pPr>
+        <w:pStyle w:val="Normal"/>
+        <w:widowControl/>
+        <w:rPr>
+          <w:rFonts w:ascii="Courier New" w:hAnsi="Courier New" w:eastAsia="Times New Roman" w:cs="Times New Roman"/>
+          <w:b w:val="false"/>
+          <w:bCs w:val="false"/>
+          <w:color w:val="333333"/>
+          <w:sz w:val="18"/>
+          <w:szCs w:val="21"/>
+          <w:lang w:eastAsia="ru-RU"/>
+        </w:rPr>
+      </w:pPr>
+      <w:r>
+        <w:rPr>
+          <w:rFonts w:eastAsia="Times New Roman" w:cs="Times New Roman" w:ascii="Courier New" w:hAnsi="Courier New"/>
+          <w:b w:val="false"/>
+          <w:bCs w:val="false"/>
+          <w:color w:val="333333"/>
+          <w:sz w:val="18"/>
+          <w:szCs w:val="21"/>
+          <w:lang w:val="ru-RU" w:eastAsia="ru-RU"/>
+        </w:rPr>
+        <w:t>CREATE TABLE creators (</w:t>
+      </w:r>
+    </w:p>
+    <w:p>
+      <w:pPr>
+        <w:pStyle w:val="Normal"/>
+        <w:widowControl/>
+        <w:rPr>
+          <w:rFonts w:ascii="Courier New" w:hAnsi="Courier New" w:eastAsia="Times New Roman" w:cs="Times New Roman"/>
+          <w:b w:val="false"/>
+          <w:bCs w:val="false"/>
+          <w:color w:val="333333"/>
+          <w:sz w:val="18"/>
+          <w:szCs w:val="21"/>
+          <w:lang w:eastAsia="ru-RU"/>
+        </w:rPr>
+      </w:pPr>
+      <w:r>
+        <w:rPr>
+          <w:rFonts w:eastAsia="Times New Roman" w:cs="Times New Roman" w:ascii="Courier New" w:hAnsi="Courier New"/>
+          <w:b w:val="false"/>
+          <w:bCs w:val="false"/>
+          <w:color w:val="333333"/>
+          <w:sz w:val="18"/>
+          <w:szCs w:val="21"/>
+          <w:lang w:val="ru-RU" w:eastAsia="ru-RU"/>
         </w:rPr>
         <w:t xml:space="preserve">    </w:t>
       </w:r>
@@ -4154,7 +5069,7 @@
           <w:color w:val="333333"/>
           <w:sz w:val="18"/>
           <w:szCs w:val="21"/>
-          <w:lang w:eastAsia="ru-RU"/>
+          <w:lang w:val="ru-RU" w:eastAsia="ru-RU"/>
         </w:rPr>
         <w:t>id BIGSERIAL NOT NULL PRIMARY KEY,</w:t>
       </w:r>
@@ -4181,7 +5096,7 @@
           <w:color w:val="333333"/>
           <w:sz w:val="18"/>
           <w:szCs w:val="21"/>
-          <w:lang w:eastAsia="ru-RU"/>
+          <w:lang w:val="ru-RU" w:eastAsia="ru-RU"/>
         </w:rPr>
         <w:t xml:space="preserve">    </w:t>
       </w:r>
@@ -4193,34 +5108,34 @@
           <w:color w:val="333333"/>
           <w:sz w:val="18"/>
           <w:szCs w:val="21"/>
-          <w:lang w:eastAsia="ru-RU"/>
-        </w:rPr>
-        <w:t>owner_id BIGINT REFERENCES people(id) NOT NULL,</w:t>
-      </w:r>
-    </w:p>
-    <w:p>
-      <w:pPr>
-        <w:pStyle w:val="Normal"/>
-        <w:widowControl/>
-        <w:rPr>
-          <w:rFonts w:ascii="Courier New" w:hAnsi="Courier New" w:eastAsia="Times New Roman" w:cs="Times New Roman"/>
-          <w:b w:val="false"/>
-          <w:bCs w:val="false"/>
-          <w:color w:val="333333"/>
-          <w:sz w:val="18"/>
-          <w:szCs w:val="21"/>
-          <w:lang w:eastAsia="ru-RU"/>
-        </w:rPr>
-      </w:pPr>
-      <w:r>
-        <w:rPr>
-          <w:rFonts w:eastAsia="Times New Roman" w:cs="Times New Roman" w:ascii="Courier New" w:hAnsi="Courier New"/>
-          <w:b w:val="false"/>
-          <w:bCs w:val="false"/>
-          <w:color w:val="333333"/>
-          <w:sz w:val="18"/>
-          <w:szCs w:val="21"/>
-          <w:lang w:eastAsia="ru-RU"/>
+          <w:lang w:val="ru-RU" w:eastAsia="ru-RU"/>
+        </w:rPr>
+        <w:t>creator BIGINT REFERENCES people(id),</w:t>
+      </w:r>
+    </w:p>
+    <w:p>
+      <w:pPr>
+        <w:pStyle w:val="Normal"/>
+        <w:widowControl/>
+        <w:rPr>
+          <w:rFonts w:ascii="Courier New" w:hAnsi="Courier New" w:eastAsia="Times New Roman" w:cs="Times New Roman"/>
+          <w:b w:val="false"/>
+          <w:bCs w:val="false"/>
+          <w:color w:val="333333"/>
+          <w:sz w:val="18"/>
+          <w:szCs w:val="21"/>
+          <w:lang w:eastAsia="ru-RU"/>
+        </w:rPr>
+      </w:pPr>
+      <w:r>
+        <w:rPr>
+          <w:rFonts w:eastAsia="Times New Roman" w:cs="Times New Roman" w:ascii="Courier New" w:hAnsi="Courier New"/>
+          <w:b w:val="false"/>
+          <w:bCs w:val="false"/>
+          <w:color w:val="333333"/>
+          <w:sz w:val="18"/>
+          <w:szCs w:val="21"/>
+          <w:lang w:val="ru-RU" w:eastAsia="ru-RU"/>
         </w:rPr>
         <w:t xml:space="preserve">    </w:t>
       </w:r>
@@ -4232,912 +5147,36 @@
           <w:color w:val="333333"/>
           <w:sz w:val="18"/>
           <w:szCs w:val="21"/>
-          <w:lang w:eastAsia="ru-RU"/>
-        </w:rPr>
-        <w:t>name VARCHAR(20) NOT NULL,</w:t>
-      </w:r>
-    </w:p>
-    <w:p>
-      <w:pPr>
-        <w:pStyle w:val="Normal"/>
-        <w:widowControl/>
-        <w:rPr>
-          <w:rFonts w:ascii="Courier New" w:hAnsi="Courier New" w:eastAsia="Times New Roman" w:cs="Times New Roman"/>
-          <w:b w:val="false"/>
-          <w:bCs w:val="false"/>
-          <w:color w:val="333333"/>
-          <w:sz w:val="18"/>
-          <w:szCs w:val="21"/>
-          <w:lang w:eastAsia="ru-RU"/>
-        </w:rPr>
-      </w:pPr>
-      <w:r>
-        <w:rPr>
-          <w:rFonts w:eastAsia="Times New Roman" w:cs="Times New Roman" w:ascii="Courier New" w:hAnsi="Courier New"/>
-          <w:b w:val="false"/>
-          <w:bCs w:val="false"/>
-          <w:color w:val="333333"/>
-          <w:sz w:val="18"/>
-          <w:szCs w:val="21"/>
-          <w:lang w:eastAsia="ru-RU"/>
-        </w:rPr>
-        <w:t xml:space="preserve">    </w:t>
-      </w:r>
-      <w:r>
-        <w:rPr>
-          <w:rFonts w:eastAsia="Times New Roman" w:cs="Times New Roman" w:ascii="Courier New" w:hAnsi="Courier New"/>
-          <w:b w:val="false"/>
-          <w:bCs w:val="false"/>
-          <w:color w:val="333333"/>
-          <w:sz w:val="18"/>
-          <w:szCs w:val="21"/>
-          <w:lang w:eastAsia="ru-RU"/>
-        </w:rPr>
-        <w:t>intensity INT CHECK ( 0 &lt;= intensity AND intensity &lt;= 10 ),</w:t>
-      </w:r>
-    </w:p>
-    <w:p>
-      <w:pPr>
-        <w:pStyle w:val="Normal"/>
-        <w:widowControl/>
-        <w:rPr>
-          <w:rFonts w:ascii="Courier New" w:hAnsi="Courier New" w:eastAsia="Times New Roman" w:cs="Times New Roman"/>
-          <w:b w:val="false"/>
-          <w:bCs w:val="false"/>
-          <w:color w:val="333333"/>
-          <w:sz w:val="18"/>
-          <w:szCs w:val="21"/>
-          <w:lang w:eastAsia="ru-RU"/>
-        </w:rPr>
-      </w:pPr>
-      <w:r>
-        <w:rPr>
-          <w:rFonts w:eastAsia="Times New Roman" w:cs="Times New Roman" w:ascii="Courier New" w:hAnsi="Courier New"/>
-          <w:b w:val="false"/>
-          <w:bCs w:val="false"/>
-          <w:color w:val="333333"/>
-          <w:sz w:val="18"/>
-          <w:szCs w:val="21"/>
-          <w:lang w:eastAsia="ru-RU"/>
-        </w:rPr>
-        <w:t xml:space="preserve">    </w:t>
-      </w:r>
-      <w:r>
-        <w:rPr>
-          <w:rFonts w:eastAsia="Times New Roman" w:cs="Times New Roman" w:ascii="Courier New" w:hAnsi="Courier New"/>
-          <w:b w:val="false"/>
-          <w:bCs w:val="false"/>
-          <w:color w:val="333333"/>
-          <w:sz w:val="18"/>
-          <w:szCs w:val="21"/>
-          <w:lang w:eastAsia="ru-RU"/>
-        </w:rPr>
-        <w:t>start_time TIMESTAMP,</w:t>
-      </w:r>
-    </w:p>
-    <w:p>
-      <w:pPr>
-        <w:pStyle w:val="Normal"/>
-        <w:widowControl/>
-        <w:rPr>
-          <w:rFonts w:ascii="Courier New" w:hAnsi="Courier New" w:eastAsia="Times New Roman" w:cs="Times New Roman"/>
-          <w:b w:val="false"/>
-          <w:bCs w:val="false"/>
-          <w:color w:val="333333"/>
-          <w:sz w:val="18"/>
-          <w:szCs w:val="21"/>
-          <w:lang w:eastAsia="ru-RU"/>
-        </w:rPr>
-      </w:pPr>
-      <w:r>
-        <w:rPr>
-          <w:rFonts w:eastAsia="Times New Roman" w:cs="Times New Roman" w:ascii="Courier New" w:hAnsi="Courier New"/>
-          <w:b w:val="false"/>
-          <w:bCs w:val="false"/>
-          <w:color w:val="333333"/>
-          <w:sz w:val="18"/>
-          <w:szCs w:val="21"/>
-          <w:lang w:eastAsia="ru-RU"/>
-        </w:rPr>
-        <w:t xml:space="preserve">    </w:t>
-      </w:r>
-      <w:r>
-        <w:rPr>
-          <w:rFonts w:eastAsia="Times New Roman" w:cs="Times New Roman" w:ascii="Courier New" w:hAnsi="Courier New"/>
-          <w:b w:val="false"/>
-          <w:bCs w:val="false"/>
-          <w:color w:val="333333"/>
-          <w:sz w:val="18"/>
-          <w:szCs w:val="21"/>
-          <w:lang w:eastAsia="ru-RU"/>
-        </w:rPr>
-        <w:t>end_time TIMESTAMP</w:t>
-      </w:r>
-    </w:p>
-    <w:p>
-      <w:pPr>
-        <w:pStyle w:val="Normal"/>
-        <w:widowControl/>
-        <w:rPr>
-          <w:rFonts w:ascii="Courier New" w:hAnsi="Courier New" w:eastAsia="Times New Roman" w:cs="Times New Roman"/>
-          <w:b w:val="false"/>
-          <w:bCs w:val="false"/>
-          <w:color w:val="333333"/>
-          <w:sz w:val="18"/>
-          <w:szCs w:val="21"/>
-          <w:lang w:eastAsia="ru-RU"/>
-        </w:rPr>
-      </w:pPr>
-      <w:r>
-        <w:rPr>
-          <w:rFonts w:eastAsia="Times New Roman" w:cs="Times New Roman" w:ascii="Courier New" w:hAnsi="Courier New"/>
-          <w:b w:val="false"/>
-          <w:bCs w:val="false"/>
-          <w:color w:val="333333"/>
-          <w:sz w:val="18"/>
-          <w:szCs w:val="21"/>
-          <w:lang w:eastAsia="ru-RU"/>
+          <w:lang w:val="ru-RU" w:eastAsia="ru-RU"/>
+        </w:rPr>
+        <w:t>miracle BIGINT REFERENCES miracles(id)</w:t>
+      </w:r>
+    </w:p>
+    <w:p>
+      <w:pPr>
+        <w:pStyle w:val="Normal"/>
+        <w:widowControl/>
+        <w:rPr>
+          <w:rFonts w:ascii="Courier New" w:hAnsi="Courier New" w:eastAsia="Times New Roman" w:cs="Times New Roman"/>
+          <w:b w:val="false"/>
+          <w:bCs w:val="false"/>
+          <w:color w:val="333333"/>
+          <w:sz w:val="18"/>
+          <w:szCs w:val="21"/>
+          <w:lang w:eastAsia="ru-RU"/>
+        </w:rPr>
+      </w:pPr>
+      <w:r>
+        <w:rPr>
+          <w:rFonts w:eastAsia="Times New Roman" w:cs="Times New Roman" w:ascii="Courier New" w:hAnsi="Courier New"/>
+          <w:b w:val="false"/>
+          <w:bCs w:val="false"/>
+          <w:color w:val="333333"/>
+          <w:sz w:val="18"/>
+          <w:szCs w:val="21"/>
+          <w:lang w:val="ru-RU" w:eastAsia="ru-RU"/>
         </w:rPr>
         <w:t>);</w:t>
-      </w:r>
-    </w:p>
-    <w:p>
-      <w:pPr>
-        <w:pStyle w:val="Normal"/>
-        <w:widowControl/>
-        <w:rPr>
-          <w:rFonts w:ascii="Courier New" w:hAnsi="Courier New" w:eastAsia="Times New Roman" w:cs="Times New Roman"/>
-          <w:b w:val="false"/>
-          <w:bCs w:val="false"/>
-          <w:color w:val="333333"/>
-          <w:sz w:val="18"/>
-          <w:szCs w:val="21"/>
-          <w:lang w:eastAsia="ru-RU"/>
-        </w:rPr>
-      </w:pPr>
-      <w:r>
-        <w:rPr/>
-      </w:r>
-    </w:p>
-    <w:p>
-      <w:pPr>
-        <w:pStyle w:val="Normal"/>
-        <w:widowControl/>
-        <w:rPr>
-          <w:rFonts w:ascii="Courier New" w:hAnsi="Courier New" w:eastAsia="Times New Roman" w:cs="Times New Roman"/>
-          <w:b w:val="false"/>
-          <w:bCs w:val="false"/>
-          <w:color w:val="333333"/>
-          <w:sz w:val="18"/>
-          <w:szCs w:val="21"/>
-          <w:lang w:eastAsia="ru-RU"/>
-        </w:rPr>
-      </w:pPr>
-      <w:r>
-        <w:rPr>
-          <w:rFonts w:eastAsia="Times New Roman" w:cs="Times New Roman" w:ascii="Courier New" w:hAnsi="Courier New"/>
-          <w:b w:val="false"/>
-          <w:bCs w:val="false"/>
-          <w:color w:val="333333"/>
-          <w:sz w:val="18"/>
-          <w:szCs w:val="21"/>
-          <w:lang w:eastAsia="ru-RU"/>
-        </w:rPr>
-        <w:t>ALTER TABLE people ADD FOREIGN KEY (action_id) REFERENCES actions(id);</w:t>
-      </w:r>
-    </w:p>
-    <w:p>
-      <w:pPr>
-        <w:pStyle w:val="Normal"/>
-        <w:widowControl/>
-        <w:rPr>
-          <w:rFonts w:ascii="Courier New" w:hAnsi="Courier New" w:eastAsia="Times New Roman" w:cs="Times New Roman"/>
-          <w:b w:val="false"/>
-          <w:bCs w:val="false"/>
-          <w:color w:val="333333"/>
-          <w:sz w:val="18"/>
-          <w:szCs w:val="21"/>
-          <w:lang w:eastAsia="ru-RU"/>
-        </w:rPr>
-      </w:pPr>
-      <w:r>
-        <w:rPr>
-          <w:rFonts w:eastAsia="Times New Roman" w:cs="Times New Roman" w:ascii="Courier New" w:hAnsi="Courier New"/>
-          <w:b w:val="false"/>
-          <w:bCs w:val="false"/>
-          <w:color w:val="333333"/>
-          <w:sz w:val="18"/>
-          <w:szCs w:val="21"/>
-          <w:lang w:eastAsia="ru-RU"/>
-        </w:rPr>
-        <w:t>ALTER TABLE people ADD FOREIGN KEY (state_id) REFERENCES states(id);</w:t>
-      </w:r>
-    </w:p>
-    <w:p>
-      <w:pPr>
-        <w:pStyle w:val="Normal"/>
-        <w:widowControl/>
-        <w:rPr>
-          <w:rFonts w:ascii="Courier New" w:hAnsi="Courier New" w:eastAsia="Times New Roman" w:cs="Times New Roman"/>
-          <w:b w:val="false"/>
-          <w:bCs w:val="false"/>
-          <w:color w:val="333333"/>
-          <w:sz w:val="18"/>
-          <w:szCs w:val="21"/>
-          <w:lang w:eastAsia="ru-RU"/>
-        </w:rPr>
-      </w:pPr>
-      <w:r>
-        <w:rPr/>
-      </w:r>
-    </w:p>
-    <w:p>
-      <w:pPr>
-        <w:pStyle w:val="Normal"/>
-        <w:widowControl/>
-        <w:rPr>
-          <w:rFonts w:ascii="Courier New" w:hAnsi="Courier New" w:eastAsia="Times New Roman" w:cs="Times New Roman"/>
-          <w:b w:val="false"/>
-          <w:bCs w:val="false"/>
-          <w:color w:val="333333"/>
-          <w:sz w:val="18"/>
-          <w:szCs w:val="21"/>
-          <w:lang w:eastAsia="ru-RU"/>
-        </w:rPr>
-      </w:pPr>
-      <w:r>
-        <w:rPr>
-          <w:rFonts w:eastAsia="Times New Roman" w:cs="Times New Roman" w:ascii="Courier New" w:hAnsi="Courier New"/>
-          <w:b w:val="false"/>
-          <w:bCs w:val="false"/>
-          <w:color w:val="333333"/>
-          <w:sz w:val="18"/>
-          <w:szCs w:val="21"/>
-          <w:lang w:eastAsia="ru-RU"/>
-        </w:rPr>
-        <w:t>CREATE TABLE feelings (</w:t>
-      </w:r>
-    </w:p>
-    <w:p>
-      <w:pPr>
-        <w:pStyle w:val="Normal"/>
-        <w:widowControl/>
-        <w:rPr>
-          <w:rFonts w:ascii="Courier New" w:hAnsi="Courier New" w:eastAsia="Times New Roman" w:cs="Times New Roman"/>
-          <w:b w:val="false"/>
-          <w:bCs w:val="false"/>
-          <w:color w:val="333333"/>
-          <w:sz w:val="18"/>
-          <w:szCs w:val="21"/>
-          <w:lang w:eastAsia="ru-RU"/>
-        </w:rPr>
-      </w:pPr>
-      <w:r>
-        <w:rPr>
-          <w:rFonts w:eastAsia="Times New Roman" w:cs="Times New Roman" w:ascii="Courier New" w:hAnsi="Courier New"/>
-          <w:b w:val="false"/>
-          <w:bCs w:val="false"/>
-          <w:color w:val="333333"/>
-          <w:sz w:val="18"/>
-          <w:szCs w:val="21"/>
-          <w:lang w:eastAsia="ru-RU"/>
-        </w:rPr>
-        <w:t xml:space="preserve">    </w:t>
-      </w:r>
-      <w:r>
-        <w:rPr>
-          <w:rFonts w:eastAsia="Times New Roman" w:cs="Times New Roman" w:ascii="Courier New" w:hAnsi="Courier New"/>
-          <w:b w:val="false"/>
-          <w:bCs w:val="false"/>
-          <w:color w:val="333333"/>
-          <w:sz w:val="18"/>
-          <w:szCs w:val="21"/>
-          <w:lang w:eastAsia="ru-RU"/>
-        </w:rPr>
-        <w:t>id BIGSERIAL NOT NULL PRIMARY KEY,</w:t>
-      </w:r>
-    </w:p>
-    <w:p>
-      <w:pPr>
-        <w:pStyle w:val="Normal"/>
-        <w:widowControl/>
-        <w:rPr>
-          <w:rFonts w:ascii="Courier New" w:hAnsi="Courier New" w:eastAsia="Times New Roman" w:cs="Times New Roman"/>
-          <w:b w:val="false"/>
-          <w:bCs w:val="false"/>
-          <w:color w:val="333333"/>
-          <w:sz w:val="18"/>
-          <w:szCs w:val="21"/>
-          <w:lang w:eastAsia="ru-RU"/>
-        </w:rPr>
-      </w:pPr>
-      <w:r>
-        <w:rPr>
-          <w:rFonts w:eastAsia="Times New Roman" w:cs="Times New Roman" w:ascii="Courier New" w:hAnsi="Courier New"/>
-          <w:b w:val="false"/>
-          <w:bCs w:val="false"/>
-          <w:color w:val="333333"/>
-          <w:sz w:val="18"/>
-          <w:szCs w:val="21"/>
-          <w:lang w:eastAsia="ru-RU"/>
-        </w:rPr>
-        <w:t xml:space="preserve">    </w:t>
-      </w:r>
-      <w:r>
-        <w:rPr>
-          <w:rFonts w:eastAsia="Times New Roman" w:cs="Times New Roman" w:ascii="Courier New" w:hAnsi="Courier New"/>
-          <w:b w:val="false"/>
-          <w:bCs w:val="false"/>
-          <w:color w:val="333333"/>
-          <w:sz w:val="18"/>
-          <w:szCs w:val="21"/>
-          <w:lang w:eastAsia="ru-RU"/>
-        </w:rPr>
-        <w:t>owner_id BIGINT REFERENCES people(id),</w:t>
-      </w:r>
-    </w:p>
-    <w:p>
-      <w:pPr>
-        <w:pStyle w:val="Normal"/>
-        <w:widowControl/>
-        <w:rPr>
-          <w:rFonts w:ascii="Courier New" w:hAnsi="Courier New" w:eastAsia="Times New Roman" w:cs="Times New Roman"/>
-          <w:b w:val="false"/>
-          <w:bCs w:val="false"/>
-          <w:color w:val="333333"/>
-          <w:sz w:val="18"/>
-          <w:szCs w:val="21"/>
-          <w:lang w:eastAsia="ru-RU"/>
-        </w:rPr>
-      </w:pPr>
-      <w:r>
-        <w:rPr>
-          <w:rFonts w:eastAsia="Times New Roman" w:cs="Times New Roman" w:ascii="Courier New" w:hAnsi="Courier New"/>
-          <w:b w:val="false"/>
-          <w:bCs w:val="false"/>
-          <w:color w:val="333333"/>
-          <w:sz w:val="18"/>
-          <w:szCs w:val="21"/>
-          <w:lang w:eastAsia="ru-RU"/>
-        </w:rPr>
-        <w:t xml:space="preserve">    </w:t>
-      </w:r>
-      <w:r>
-        <w:rPr>
-          <w:rFonts w:eastAsia="Times New Roman" w:cs="Times New Roman" w:ascii="Courier New" w:hAnsi="Courier New"/>
-          <w:b w:val="false"/>
-          <w:bCs w:val="false"/>
-          <w:color w:val="333333"/>
-          <w:sz w:val="18"/>
-          <w:szCs w:val="21"/>
-          <w:lang w:eastAsia="ru-RU"/>
-        </w:rPr>
-        <w:t>emotion_id BIGINT REFERENCES emotions(id)</w:t>
-      </w:r>
-    </w:p>
-    <w:p>
-      <w:pPr>
-        <w:pStyle w:val="Normal"/>
-        <w:widowControl/>
-        <w:rPr>
-          <w:rFonts w:ascii="Courier New" w:hAnsi="Courier New" w:eastAsia="Times New Roman" w:cs="Times New Roman"/>
-          <w:b w:val="false"/>
-          <w:bCs w:val="false"/>
-          <w:color w:val="333333"/>
-          <w:sz w:val="18"/>
-          <w:szCs w:val="21"/>
-          <w:lang w:eastAsia="ru-RU"/>
-        </w:rPr>
-      </w:pPr>
-      <w:r>
-        <w:rPr>
-          <w:rFonts w:eastAsia="Times New Roman" w:cs="Times New Roman" w:ascii="Courier New" w:hAnsi="Courier New"/>
-          <w:b w:val="false"/>
-          <w:bCs w:val="false"/>
-          <w:color w:val="333333"/>
-          <w:sz w:val="18"/>
-          <w:szCs w:val="21"/>
-          <w:lang w:eastAsia="ru-RU"/>
-        </w:rPr>
-        <w:t>);</w:t>
-      </w:r>
-    </w:p>
-    <w:p>
-      <w:pPr>
-        <w:pStyle w:val="Normal"/>
-        <w:widowControl/>
-        <w:rPr>
-          <w:rFonts w:ascii="Courier New" w:hAnsi="Courier New" w:eastAsia="Times New Roman" w:cs="Times New Roman"/>
-          <w:b w:val="false"/>
-          <w:bCs w:val="false"/>
-          <w:color w:val="333333"/>
-          <w:sz w:val="18"/>
-          <w:szCs w:val="21"/>
-          <w:lang w:eastAsia="ru-RU"/>
-        </w:rPr>
-      </w:pPr>
-      <w:r>
-        <w:rPr/>
-      </w:r>
-    </w:p>
-    <w:p>
-      <w:pPr>
-        <w:pStyle w:val="Normal"/>
-        <w:widowControl/>
-        <w:rPr>
-          <w:rFonts w:ascii="Courier New" w:hAnsi="Courier New" w:eastAsia="Times New Roman" w:cs="Times New Roman"/>
-          <w:b w:val="false"/>
-          <w:bCs w:val="false"/>
-          <w:color w:val="333333"/>
-          <w:sz w:val="18"/>
-          <w:szCs w:val="21"/>
-          <w:lang w:eastAsia="ru-RU"/>
-        </w:rPr>
-      </w:pPr>
-      <w:r>
-        <w:rPr>
-          <w:rFonts w:eastAsia="Times New Roman" w:cs="Times New Roman" w:ascii="Courier New" w:hAnsi="Courier New"/>
-          <w:b w:val="false"/>
-          <w:bCs w:val="false"/>
-          <w:color w:val="333333"/>
-          <w:sz w:val="18"/>
-          <w:szCs w:val="21"/>
-          <w:lang w:eastAsia="ru-RU"/>
-        </w:rPr>
-        <w:t>CREATE TABLE miracles (</w:t>
-      </w:r>
-    </w:p>
-    <w:p>
-      <w:pPr>
-        <w:pStyle w:val="Normal"/>
-        <w:widowControl/>
-        <w:rPr>
-          <w:rFonts w:ascii="Courier New" w:hAnsi="Courier New" w:eastAsia="Times New Roman" w:cs="Times New Roman"/>
-          <w:b w:val="false"/>
-          <w:bCs w:val="false"/>
-          <w:color w:val="333333"/>
-          <w:sz w:val="18"/>
-          <w:szCs w:val="21"/>
-          <w:lang w:eastAsia="ru-RU"/>
-        </w:rPr>
-      </w:pPr>
-      <w:r>
-        <w:rPr>
-          <w:rFonts w:eastAsia="Times New Roman" w:cs="Times New Roman" w:ascii="Courier New" w:hAnsi="Courier New"/>
-          <w:b w:val="false"/>
-          <w:bCs w:val="false"/>
-          <w:color w:val="333333"/>
-          <w:sz w:val="18"/>
-          <w:szCs w:val="21"/>
-          <w:lang w:eastAsia="ru-RU"/>
-        </w:rPr>
-        <w:t xml:space="preserve">    </w:t>
-      </w:r>
-      <w:r>
-        <w:rPr>
-          <w:rFonts w:eastAsia="Times New Roman" w:cs="Times New Roman" w:ascii="Courier New" w:hAnsi="Courier New"/>
-          <w:b w:val="false"/>
-          <w:bCs w:val="false"/>
-          <w:color w:val="333333"/>
-          <w:sz w:val="18"/>
-          <w:szCs w:val="21"/>
-          <w:lang w:eastAsia="ru-RU"/>
-        </w:rPr>
-        <w:t>id BIGSERIAL NOT NULL PRIMARY KEY,</w:t>
-      </w:r>
-    </w:p>
-    <w:p>
-      <w:pPr>
-        <w:pStyle w:val="Normal"/>
-        <w:widowControl/>
-        <w:rPr>
-          <w:rFonts w:ascii="Courier New" w:hAnsi="Courier New" w:eastAsia="Times New Roman" w:cs="Times New Roman"/>
-          <w:b w:val="false"/>
-          <w:bCs w:val="false"/>
-          <w:color w:val="333333"/>
-          <w:sz w:val="18"/>
-          <w:szCs w:val="21"/>
-          <w:lang w:eastAsia="ru-RU"/>
-        </w:rPr>
-      </w:pPr>
-      <w:r>
-        <w:rPr>
-          <w:rFonts w:eastAsia="Times New Roman" w:cs="Times New Roman" w:ascii="Courier New" w:hAnsi="Courier New"/>
-          <w:b w:val="false"/>
-          <w:bCs w:val="false"/>
-          <w:color w:val="333333"/>
-          <w:sz w:val="18"/>
-          <w:szCs w:val="21"/>
-          <w:lang w:eastAsia="ru-RU"/>
-        </w:rPr>
-        <w:t xml:space="preserve">    </w:t>
-      </w:r>
-      <w:r>
-        <w:rPr>
-          <w:rFonts w:eastAsia="Times New Roman" w:cs="Times New Roman" w:ascii="Courier New" w:hAnsi="Courier New"/>
-          <w:b w:val="false"/>
-          <w:bCs w:val="false"/>
-          <w:color w:val="333333"/>
-          <w:sz w:val="18"/>
-          <w:szCs w:val="21"/>
-          <w:lang w:eastAsia="ru-RU"/>
-        </w:rPr>
-        <w:t>name VARCHAR(100) NOT NULL,</w:t>
-      </w:r>
-    </w:p>
-    <w:p>
-      <w:pPr>
-        <w:pStyle w:val="Normal"/>
-        <w:widowControl/>
-        <w:rPr>
-          <w:rFonts w:ascii="Courier New" w:hAnsi="Courier New" w:eastAsia="Times New Roman" w:cs="Times New Roman"/>
-          <w:b w:val="false"/>
-          <w:bCs w:val="false"/>
-          <w:color w:val="333333"/>
-          <w:sz w:val="18"/>
-          <w:szCs w:val="21"/>
-          <w:lang w:eastAsia="ru-RU"/>
-        </w:rPr>
-      </w:pPr>
-      <w:r>
-        <w:rPr>
-          <w:rFonts w:eastAsia="Times New Roman" w:cs="Times New Roman" w:ascii="Courier New" w:hAnsi="Courier New"/>
-          <w:b w:val="false"/>
-          <w:bCs w:val="false"/>
-          <w:color w:val="333333"/>
-          <w:sz w:val="18"/>
-          <w:szCs w:val="21"/>
-          <w:lang w:eastAsia="ru-RU"/>
-        </w:rPr>
-        <w:t xml:space="preserve">    </w:t>
-      </w:r>
-      <w:r>
-        <w:rPr>
-          <w:rFonts w:eastAsia="Times New Roman" w:cs="Times New Roman" w:ascii="Courier New" w:hAnsi="Courier New"/>
-          <w:b w:val="false"/>
-          <w:bCs w:val="false"/>
-          <w:color w:val="333333"/>
-          <w:sz w:val="18"/>
-          <w:szCs w:val="21"/>
-          <w:lang w:eastAsia="ru-RU"/>
-        </w:rPr>
-        <w:t>unesco_number BIGINT,</w:t>
-      </w:r>
-    </w:p>
-    <w:p>
-      <w:pPr>
-        <w:pStyle w:val="Normal"/>
-        <w:widowControl/>
-        <w:rPr>
-          <w:rFonts w:ascii="Courier New" w:hAnsi="Courier New" w:eastAsia="Times New Roman" w:cs="Times New Roman"/>
-          <w:b w:val="false"/>
-          <w:bCs w:val="false"/>
-          <w:color w:val="333333"/>
-          <w:sz w:val="18"/>
-          <w:szCs w:val="21"/>
-          <w:lang w:eastAsia="ru-RU"/>
-        </w:rPr>
-      </w:pPr>
-      <w:r>
-        <w:rPr>
-          <w:rFonts w:eastAsia="Times New Roman" w:cs="Times New Roman" w:ascii="Courier New" w:hAnsi="Courier New"/>
-          <w:b w:val="false"/>
-          <w:bCs w:val="false"/>
-          <w:color w:val="333333"/>
-          <w:sz w:val="18"/>
-          <w:szCs w:val="21"/>
-          <w:lang w:eastAsia="ru-RU"/>
-        </w:rPr>
-        <w:t xml:space="preserve">    </w:t>
-      </w:r>
-      <w:r>
-        <w:rPr>
-          <w:rFonts w:eastAsia="Times New Roman" w:cs="Times New Roman" w:ascii="Courier New" w:hAnsi="Courier New"/>
-          <w:b w:val="false"/>
-          <w:bCs w:val="false"/>
-          <w:color w:val="333333"/>
-          <w:sz w:val="18"/>
-          <w:szCs w:val="21"/>
-          <w:lang w:eastAsia="ru-RU"/>
-        </w:rPr>
-        <w:t>creation_date DATE,</w:t>
-      </w:r>
-    </w:p>
-    <w:p>
-      <w:pPr>
-        <w:pStyle w:val="Normal"/>
-        <w:widowControl/>
-        <w:rPr>
-          <w:rFonts w:ascii="Courier New" w:hAnsi="Courier New" w:eastAsia="Times New Roman" w:cs="Times New Roman"/>
-          <w:b w:val="false"/>
-          <w:bCs w:val="false"/>
-          <w:color w:val="333333"/>
-          <w:sz w:val="18"/>
-          <w:szCs w:val="21"/>
-          <w:lang w:eastAsia="ru-RU"/>
-        </w:rPr>
-      </w:pPr>
-      <w:r>
-        <w:rPr>
-          <w:rFonts w:eastAsia="Times New Roman" w:cs="Times New Roman" w:ascii="Courier New" w:hAnsi="Courier New"/>
-          <w:b w:val="false"/>
-          <w:bCs w:val="false"/>
-          <w:color w:val="333333"/>
-          <w:sz w:val="18"/>
-          <w:szCs w:val="21"/>
-          <w:lang w:eastAsia="ru-RU"/>
-        </w:rPr>
-        <w:t xml:space="preserve">    </w:t>
-      </w:r>
-      <w:r>
-        <w:rPr>
-          <w:rFonts w:eastAsia="Times New Roman" w:cs="Times New Roman" w:ascii="Courier New" w:hAnsi="Courier New"/>
-          <w:b w:val="false"/>
-          <w:bCs w:val="false"/>
-          <w:color w:val="333333"/>
-          <w:sz w:val="18"/>
-          <w:szCs w:val="21"/>
-          <w:lang w:eastAsia="ru-RU"/>
-        </w:rPr>
-        <w:t>loss_date DATE</w:t>
-      </w:r>
-    </w:p>
-    <w:p>
-      <w:pPr>
-        <w:pStyle w:val="Normal"/>
-        <w:widowControl/>
-        <w:rPr>
-          <w:rFonts w:ascii="Courier New" w:hAnsi="Courier New" w:eastAsia="Times New Roman" w:cs="Times New Roman"/>
-          <w:b w:val="false"/>
-          <w:bCs w:val="false"/>
-          <w:color w:val="333333"/>
-          <w:sz w:val="18"/>
-          <w:szCs w:val="21"/>
-          <w:lang w:eastAsia="ru-RU"/>
-        </w:rPr>
-      </w:pPr>
-      <w:r>
-        <w:rPr>
-          <w:rFonts w:eastAsia="Times New Roman" w:cs="Times New Roman" w:ascii="Courier New" w:hAnsi="Courier New"/>
-          <w:b w:val="false"/>
-          <w:bCs w:val="false"/>
-          <w:color w:val="333333"/>
-          <w:sz w:val="18"/>
-          <w:szCs w:val="21"/>
-          <w:lang w:eastAsia="ru-RU"/>
-        </w:rPr>
-        <w:t>);</w:t>
-      </w:r>
-    </w:p>
-    <w:p>
-      <w:pPr>
-        <w:pStyle w:val="Normal"/>
-        <w:widowControl/>
-        <w:rPr>
-          <w:rFonts w:ascii="Courier New" w:hAnsi="Courier New" w:eastAsia="Times New Roman" w:cs="Times New Roman"/>
-          <w:b w:val="false"/>
-          <w:bCs w:val="false"/>
-          <w:color w:val="333333"/>
-          <w:sz w:val="18"/>
-          <w:szCs w:val="21"/>
-          <w:lang w:eastAsia="ru-RU"/>
-        </w:rPr>
-      </w:pPr>
-      <w:r>
-        <w:rPr/>
-      </w:r>
-    </w:p>
-    <w:p>
-      <w:pPr>
-        <w:pStyle w:val="Normal"/>
-        <w:widowControl/>
-        <w:rPr>
-          <w:rFonts w:ascii="Courier New" w:hAnsi="Courier New" w:eastAsia="Times New Roman" w:cs="Times New Roman"/>
-          <w:b w:val="false"/>
-          <w:bCs w:val="false"/>
-          <w:color w:val="333333"/>
-          <w:sz w:val="18"/>
-          <w:szCs w:val="21"/>
-          <w:lang w:eastAsia="ru-RU"/>
-        </w:rPr>
-      </w:pPr>
-      <w:r>
-        <w:rPr>
-          <w:rFonts w:eastAsia="Times New Roman" w:cs="Times New Roman" w:ascii="Courier New" w:hAnsi="Courier New"/>
-          <w:b w:val="false"/>
-          <w:bCs w:val="false"/>
-          <w:color w:val="333333"/>
-          <w:sz w:val="18"/>
-          <w:szCs w:val="21"/>
-          <w:lang w:eastAsia="ru-RU"/>
-        </w:rPr>
-        <w:t>CREATE TABLE creators (</w:t>
-      </w:r>
-    </w:p>
-    <w:p>
-      <w:pPr>
-        <w:pStyle w:val="Normal"/>
-        <w:widowControl/>
-        <w:rPr>
-          <w:rFonts w:ascii="Courier New" w:hAnsi="Courier New" w:eastAsia="Times New Roman" w:cs="Times New Roman"/>
-          <w:b w:val="false"/>
-          <w:bCs w:val="false"/>
-          <w:color w:val="333333"/>
-          <w:sz w:val="18"/>
-          <w:szCs w:val="21"/>
-          <w:lang w:eastAsia="ru-RU"/>
-        </w:rPr>
-      </w:pPr>
-      <w:r>
-        <w:rPr>
-          <w:rFonts w:eastAsia="Times New Roman" w:cs="Times New Roman" w:ascii="Courier New" w:hAnsi="Courier New"/>
-          <w:b w:val="false"/>
-          <w:bCs w:val="false"/>
-          <w:color w:val="333333"/>
-          <w:sz w:val="18"/>
-          <w:szCs w:val="21"/>
-          <w:lang w:eastAsia="ru-RU"/>
-        </w:rPr>
-        <w:t xml:space="preserve">    </w:t>
-      </w:r>
-      <w:r>
-        <w:rPr>
-          <w:rFonts w:eastAsia="Times New Roman" w:cs="Times New Roman" w:ascii="Courier New" w:hAnsi="Courier New"/>
-          <w:b w:val="false"/>
-          <w:bCs w:val="false"/>
-          <w:color w:val="333333"/>
-          <w:sz w:val="18"/>
-          <w:szCs w:val="21"/>
-          <w:lang w:eastAsia="ru-RU"/>
-        </w:rPr>
-        <w:t>id BIGSERIAL NOT NULL PRIMARY KEY,</w:t>
-      </w:r>
-    </w:p>
-    <w:p>
-      <w:pPr>
-        <w:pStyle w:val="Normal"/>
-        <w:widowControl/>
-        <w:rPr>
-          <w:rFonts w:ascii="Courier New" w:hAnsi="Courier New" w:eastAsia="Times New Roman" w:cs="Times New Roman"/>
-          <w:b w:val="false"/>
-          <w:bCs w:val="false"/>
-          <w:color w:val="333333"/>
-          <w:sz w:val="18"/>
-          <w:szCs w:val="21"/>
-          <w:lang w:eastAsia="ru-RU"/>
-        </w:rPr>
-      </w:pPr>
-      <w:r>
-        <w:rPr>
-          <w:rFonts w:eastAsia="Times New Roman" w:cs="Times New Roman" w:ascii="Courier New" w:hAnsi="Courier New"/>
-          <w:b w:val="false"/>
-          <w:bCs w:val="false"/>
-          <w:color w:val="333333"/>
-          <w:sz w:val="18"/>
-          <w:szCs w:val="21"/>
-          <w:lang w:eastAsia="ru-RU"/>
-        </w:rPr>
-        <w:t xml:space="preserve">    </w:t>
-      </w:r>
-      <w:r>
-        <w:rPr>
-          <w:rFonts w:eastAsia="Times New Roman" w:cs="Times New Roman" w:ascii="Courier New" w:hAnsi="Courier New"/>
-          <w:b w:val="false"/>
-          <w:bCs w:val="false"/>
-          <w:color w:val="333333"/>
-          <w:sz w:val="18"/>
-          <w:szCs w:val="21"/>
-          <w:lang w:eastAsia="ru-RU"/>
-        </w:rPr>
-        <w:t>creator BIGINT REFERENCES people(id),</w:t>
-      </w:r>
-    </w:p>
-    <w:p>
-      <w:pPr>
-        <w:pStyle w:val="Normal"/>
-        <w:widowControl/>
-        <w:rPr>
-          <w:rFonts w:ascii="Courier New" w:hAnsi="Courier New" w:eastAsia="Times New Roman" w:cs="Times New Roman"/>
-          <w:b w:val="false"/>
-          <w:bCs w:val="false"/>
-          <w:color w:val="333333"/>
-          <w:sz w:val="18"/>
-          <w:szCs w:val="21"/>
-          <w:lang w:eastAsia="ru-RU"/>
-        </w:rPr>
-      </w:pPr>
-      <w:r>
-        <w:rPr>
-          <w:rFonts w:eastAsia="Times New Roman" w:cs="Times New Roman" w:ascii="Courier New" w:hAnsi="Courier New"/>
-          <w:b w:val="false"/>
-          <w:bCs w:val="false"/>
-          <w:color w:val="333333"/>
-          <w:sz w:val="18"/>
-          <w:szCs w:val="21"/>
-          <w:lang w:eastAsia="ru-RU"/>
-        </w:rPr>
-        <w:t xml:space="preserve">    </w:t>
-      </w:r>
-      <w:r>
-        <w:rPr>
-          <w:rFonts w:eastAsia="Times New Roman" w:cs="Times New Roman" w:ascii="Courier New" w:hAnsi="Courier New"/>
-          <w:b w:val="false"/>
-          <w:bCs w:val="false"/>
-          <w:color w:val="333333"/>
-          <w:sz w:val="18"/>
-          <w:szCs w:val="21"/>
-          <w:lang w:eastAsia="ru-RU"/>
-        </w:rPr>
-        <w:t>miracle BIGINT REFERENCES miracles(id)</w:t>
-      </w:r>
-    </w:p>
-    <w:p>
-      <w:pPr>
-        <w:pStyle w:val="Normal"/>
-        <w:widowControl/>
-        <w:rPr>
-          <w:rFonts w:ascii="Courier New" w:hAnsi="Courier New" w:eastAsia="Times New Roman" w:cs="Times New Roman"/>
-          <w:b w:val="false"/>
-          <w:bCs w:val="false"/>
-          <w:color w:val="333333"/>
-          <w:sz w:val="18"/>
-          <w:szCs w:val="21"/>
-          <w:lang w:eastAsia="ru-RU"/>
-        </w:rPr>
-      </w:pPr>
-      <w:r>
-        <w:rPr>
-          <w:rFonts w:eastAsia="Times New Roman" w:cs="Times New Roman" w:ascii="Courier New" w:hAnsi="Courier New"/>
-          <w:b w:val="false"/>
-          <w:bCs w:val="false"/>
-          <w:color w:val="333333"/>
-          <w:sz w:val="18"/>
-          <w:szCs w:val="21"/>
-          <w:lang w:eastAsia="ru-RU"/>
-        </w:rPr>
-        <w:t>);</w:t>
-      </w:r>
-    </w:p>
-    <w:p>
-      <w:pPr>
-        <w:pStyle w:val="Normal"/>
-        <w:widowControl/>
-        <w:rPr>
-          <w:rFonts w:ascii="Courier New" w:hAnsi="Courier New" w:eastAsia="Times New Roman" w:cs="Times New Roman"/>
-          <w:b w:val="false"/>
-          <w:bCs w:val="false"/>
-          <w:color w:val="333333"/>
-          <w:sz w:val="18"/>
-          <w:szCs w:val="21"/>
-          <w:lang w:eastAsia="ru-RU"/>
-        </w:rPr>
-      </w:pPr>
-      <w:r>
-        <w:rPr/>
-      </w:r>
-    </w:p>
-    <w:p>
-      <w:pPr>
-        <w:pStyle w:val="Normal"/>
-        <w:widowControl/>
-        <w:rPr>
-          <w:rFonts w:ascii="Times New Roman" w:hAnsi="Times New Roman" w:eastAsia="Times New Roman" w:cs="Times New Roman"/>
-          <w:b/>
-          <w:color w:val="333333"/>
-          <w:sz w:val="18"/>
-          <w:szCs w:val="21"/>
-          <w:lang w:eastAsia="ru-RU"/>
-        </w:rPr>
-      </w:pPr>
-      <w:r>
-        <w:rPr>
-          <w:rFonts w:eastAsia="Times New Roman" w:cs="Times New Roman" w:ascii="Times New Roman" w:hAnsi="Times New Roman"/>
-          <w:b/>
-          <w:color w:val="333333"/>
-          <w:sz w:val="18"/>
-          <w:szCs w:val="21"/>
-          <w:lang w:eastAsia="ru-RU"/>
-        </w:rPr>
       </w:r>
     </w:p>
     <w:p>
@@ -5149,7 +5188,7 @@
           <w:numId w:val="0"/>
         </w:numPr>
         <w:suppressAutoHyphens w:val="true"/>
-        <w:ind w:left="720"/>
+        <w:ind w:hanging="0" w:left="720"/>
         <w:jc w:val="left"/>
         <w:rPr>
           <w:rFonts w:ascii="Times New Roman" w:hAnsi="Times New Roman" w:eastAsia="Times New Roman" w:cs="Times New Roman"/>
@@ -5161,20 +5200,20 @@
         </w:rPr>
       </w:pPr>
       <w:r>
-        <w:rPr/>
+        <w:rPr>
+          <w:rFonts w:eastAsia="Times New Roman" w:cs="Times New Roman" w:ascii="Times New Roman" w:hAnsi="Times New Roman"/>
+          <w:b/>
+          <w:color w:val="333333"/>
+          <w:sz w:val="28"/>
+          <w:szCs w:val="21"/>
+          <w:lang w:val="ru-RU" w:eastAsia="ru-RU"/>
+        </w:rPr>
       </w:r>
     </w:p>
     <w:p>
       <w:pPr>
         <w:pStyle w:val="ListParagraph"/>
         <w:widowControl/>
-        <w:numPr>
-          <w:ilvl w:val="0"/>
-          <w:numId w:val="0"/>
-        </w:numPr>
-        <w:suppressAutoHyphens w:val="true"/>
-        <w:ind w:left="720"/>
-        <w:jc w:val="left"/>
         <w:rPr>
           <w:rFonts w:ascii="Times New Roman" w:hAnsi="Times New Roman" w:eastAsia="Times New Roman" w:cs="Times New Roman"/>
           <w:b/>
@@ -5185,7 +5224,14 @@
         </w:rPr>
       </w:pPr>
       <w:r>
-        <w:rPr/>
+        <w:rPr>
+          <w:rFonts w:eastAsia="Times New Roman" w:cs="Times New Roman" w:ascii="Times New Roman" w:hAnsi="Times New Roman"/>
+          <w:b/>
+          <w:color w:val="333333"/>
+          <w:sz w:val="28"/>
+          <w:szCs w:val="21"/>
+          <w:lang w:val="ru-RU" w:eastAsia="ru-RU"/>
+        </w:rPr>
       </w:r>
     </w:p>
     <w:p>
@@ -5202,7 +5248,14 @@
         </w:rPr>
       </w:pPr>
       <w:r>
-        <w:rPr/>
+        <w:rPr>
+          <w:rFonts w:eastAsia="Times New Roman" w:cs="Times New Roman" w:ascii="Times New Roman" w:hAnsi="Times New Roman"/>
+          <w:b/>
+          <w:color w:val="333333"/>
+          <w:sz w:val="28"/>
+          <w:szCs w:val="21"/>
+          <w:lang w:val="ru-RU" w:eastAsia="ru-RU"/>
+        </w:rPr>
       </w:r>
     </w:p>
     <w:p>
@@ -5219,7 +5272,14 @@
         </w:rPr>
       </w:pPr>
       <w:r>
-        <w:rPr/>
+        <w:rPr>
+          <w:rFonts w:eastAsia="Times New Roman" w:cs="Times New Roman" w:ascii="Times New Roman" w:hAnsi="Times New Roman"/>
+          <w:b/>
+          <w:color w:val="333333"/>
+          <w:sz w:val="28"/>
+          <w:szCs w:val="21"/>
+          <w:lang w:val="ru-RU" w:eastAsia="ru-RU"/>
+        </w:rPr>
       </w:r>
     </w:p>
     <w:p>
@@ -5236,7 +5296,14 @@
         </w:rPr>
       </w:pPr>
       <w:r>
-        <w:rPr/>
+        <w:rPr>
+          <w:rFonts w:eastAsia="Times New Roman" w:cs="Times New Roman" w:ascii="Times New Roman" w:hAnsi="Times New Roman"/>
+          <w:b/>
+          <w:color w:val="333333"/>
+          <w:sz w:val="28"/>
+          <w:szCs w:val="21"/>
+          <w:lang w:val="ru-RU" w:eastAsia="ru-RU"/>
+        </w:rPr>
       </w:r>
     </w:p>
     <w:p>
@@ -5253,7 +5320,14 @@
         </w:rPr>
       </w:pPr>
       <w:r>
-        <w:rPr/>
+        <w:rPr>
+          <w:rFonts w:eastAsia="Times New Roman" w:cs="Times New Roman" w:ascii="Times New Roman" w:hAnsi="Times New Roman"/>
+          <w:b/>
+          <w:color w:val="333333"/>
+          <w:sz w:val="28"/>
+          <w:szCs w:val="21"/>
+          <w:lang w:val="ru-RU" w:eastAsia="ru-RU"/>
+        </w:rPr>
       </w:r>
     </w:p>
     <w:p>
@@ -5270,7 +5344,14 @@
         </w:rPr>
       </w:pPr>
       <w:r>
-        <w:rPr/>
+        <w:rPr>
+          <w:rFonts w:eastAsia="Times New Roman" w:cs="Times New Roman" w:ascii="Times New Roman" w:hAnsi="Times New Roman"/>
+          <w:b/>
+          <w:color w:val="333333"/>
+          <w:sz w:val="28"/>
+          <w:szCs w:val="21"/>
+          <w:lang w:val="ru-RU" w:eastAsia="ru-RU"/>
+        </w:rPr>
       </w:r>
     </w:p>
     <w:p>
@@ -5287,7 +5368,14 @@
         </w:rPr>
       </w:pPr>
       <w:r>
-        <w:rPr/>
+        <w:rPr>
+          <w:rFonts w:eastAsia="Times New Roman" w:cs="Times New Roman" w:ascii="Times New Roman" w:hAnsi="Times New Roman"/>
+          <w:b/>
+          <w:color w:val="333333"/>
+          <w:sz w:val="28"/>
+          <w:szCs w:val="21"/>
+          <w:lang w:val="ru-RU" w:eastAsia="ru-RU"/>
+        </w:rPr>
       </w:r>
     </w:p>
     <w:p>
@@ -5304,7 +5392,14 @@
         </w:rPr>
       </w:pPr>
       <w:r>
-        <w:rPr/>
+        <w:rPr>
+          <w:rFonts w:eastAsia="Times New Roman" w:cs="Times New Roman" w:ascii="Times New Roman" w:hAnsi="Times New Roman"/>
+          <w:b/>
+          <w:color w:val="333333"/>
+          <w:sz w:val="28"/>
+          <w:szCs w:val="21"/>
+          <w:lang w:val="ru-RU" w:eastAsia="ru-RU"/>
+        </w:rPr>
       </w:r>
     </w:p>
     <w:p>

</xml_diff>